<commit_message>
ultimos cambios sincronizados fda
</commit_message>
<xml_diff>
--- a/Descripción del Negocio.docx
+++ b/Descripción del Negocio.docx
@@ -1,88 +1,141 @@
 
 <file path=word/document.xml><?xml version="1.0" encoding="utf-8"?>
-<w:document xmlns:wpc="http://schemas.microsoft.com/office/word/2010/wordprocessingCanvas" xmlns:mc="http://schemas.openxmlformats.org/markup-compatibility/2006" xmlns:o="urn:schemas-microsoft-com:office:office" xmlns:r="http://schemas.openxmlformats.org/officeDocument/2006/relationships" xmlns:m="http://schemas.openxmlformats.org/officeDocument/2006/math" xmlns:v="urn:schemas-microsoft-com:vml" xmlns:wp14="http://schemas.microsoft.com/office/word/2010/wordprocessingDrawing" xmlns:wp="http://schemas.openxmlformats.org/drawingml/2006/wordprocessingDrawing" xmlns:w10="urn:schemas-microsoft-com:office:word" xmlns:w="http://schemas.openxmlformats.org/wordprocessingml/2006/main" xmlns:w14="http://schemas.microsoft.com/office/word/2010/wordml" xmlns:wpg="http://schemas.microsoft.com/office/word/2010/wordprocessingGroup" xmlns:wpi="http://schemas.microsoft.com/office/word/2010/wordprocessingInk" xmlns:wne="http://schemas.microsoft.com/office/word/2006/wordml" xmlns:wps="http://schemas.microsoft.com/office/word/2010/wordprocessingShape" mc:Ignorable="w14 wp14">
+<w:document xmlns:ve="http://schemas.openxmlformats.org/markup-compatibility/2006" xmlns:o="urn:schemas-microsoft-com:office:office" xmlns:r="http://schemas.openxmlformats.org/officeDocument/2006/relationships" xmlns:m="http://schemas.openxmlformats.org/officeDocument/2006/math" xmlns:v="urn:schemas-microsoft-com:vml" xmlns:wp="http://schemas.openxmlformats.org/drawingml/2006/wordprocessingDrawing" xmlns:w10="urn:schemas-microsoft-com:office:word" xmlns:w="http://schemas.openxmlformats.org/wordprocessingml/2006/main" xmlns:wne="http://schemas.microsoft.com/office/word/2006/wordml">
   <w:body>
     <w:p>
       <w:pPr>
         <w:rPr>
-          <w:sz w:val="28"/>
-          <w:szCs w:val="28"/>
-          <w:lang w:val="es-AR"/>
-        </w:rPr>
-      </w:pPr>
-      <w:r>
-        <w:rPr>
-          <w:sz w:val="28"/>
-          <w:szCs w:val="28"/>
+          <w:rFonts w:ascii="BatangChe" w:eastAsia="BatangChe" w:hAnsi="BatangChe"/>
+          <w:b/>
+          <w:sz w:val="56"/>
+          <w:szCs w:val="56"/>
+          <w:lang w:val="es-AR"/>
+        </w:rPr>
+      </w:pPr>
+      <w:r>
+        <w:rPr>
+          <w:rFonts w:ascii="BatangChe" w:eastAsia="BatangChe" w:hAnsi="BatangChe"/>
+          <w:b/>
+          <w:sz w:val="56"/>
+          <w:szCs w:val="56"/>
+          <w:lang w:val="es-AR"/>
+        </w:rPr>
+        <w:t>AGROS</w:t>
+      </w:r>
+    </w:p>
+    <w:p>
+      <w:pPr>
+        <w:rPr>
+          <w:rFonts w:ascii="BatangChe" w:eastAsia="BatangChe" w:hAnsi="BatangChe"/>
+          <w:b/>
+          <w:sz w:val="56"/>
+          <w:szCs w:val="56"/>
+          <w:lang w:val="es-AR"/>
+        </w:rPr>
+      </w:pPr>
+      <w:r>
+        <w:rPr>
+          <w:rFonts w:ascii="BatangChe" w:eastAsia="BatangChe" w:hAnsi="BatangChe"/>
+          <w:b/>
+          <w:sz w:val="56"/>
+          <w:szCs w:val="56"/>
+          <w:lang w:val="es-AR"/>
+        </w:rPr>
+        <w:t>Reseña</w:t>
+      </w:r>
+      <w:r>
+        <w:rPr>
+          <w:rFonts w:ascii="BatangChe" w:eastAsia="BatangChe" w:hAnsi="BatangChe"/>
+          <w:b/>
+          <w:sz w:val="56"/>
+          <w:szCs w:val="56"/>
+          <w:lang w:val="es-AR"/>
+        </w:rPr>
+        <w:t xml:space="preserve"> </w:t>
+      </w:r>
+      <w:r>
+        <w:rPr>
+          <w:rFonts w:ascii="BatangChe" w:eastAsia="BatangChe" w:hAnsi="BatangChe"/>
+          <w:b/>
+          <w:sz w:val="56"/>
+          <w:szCs w:val="56"/>
           <w:lang w:val="es-AR"/>
         </w:rPr>
         <w:t>D</w:t>
       </w:r>
       <w:r>
         <w:rPr>
-          <w:sz w:val="28"/>
-          <w:szCs w:val="28"/>
-          <w:lang w:val="es-AR"/>
-        </w:rPr>
-        <w:t xml:space="preserve">escripción del </w:t>
-      </w:r>
-      <w:r>
-        <w:rPr>
-          <w:sz w:val="28"/>
-          <w:szCs w:val="28"/>
-          <w:lang w:val="es-AR"/>
-        </w:rPr>
-        <w:t>n</w:t>
-      </w:r>
-      <w:r>
-        <w:rPr>
-          <w:sz w:val="28"/>
-          <w:szCs w:val="28"/>
-          <w:lang w:val="es-AR"/>
-        </w:rPr>
-        <w:t>egocio</w:t>
-      </w:r>
-    </w:p>
-    <w:p>
-      <w:pPr>
-        <w:rPr>
-          <w:lang w:val="es-AR"/>
-        </w:rPr>
-      </w:pPr>
-    </w:p>
-    <w:p>
-      <w:pPr>
-        <w:pStyle w:val="NoSpacing"/>
-        <w:rPr>
-          <w:lang w:val="es-AR"/>
-        </w:rPr>
-      </w:pPr>
-      <w:r>
-        <w:rPr>
+          <w:rFonts w:ascii="BatangChe" w:eastAsia="BatangChe" w:hAnsi="BatangChe"/>
+          <w:b/>
+          <w:sz w:val="56"/>
+          <w:szCs w:val="56"/>
+          <w:lang w:val="es-AR"/>
+        </w:rPr>
+        <w:t xml:space="preserve">el </w:t>
+      </w:r>
+      <w:r>
+        <w:rPr>
+          <w:rFonts w:ascii="BatangChe" w:eastAsia="BatangChe" w:hAnsi="BatangChe"/>
+          <w:b/>
+          <w:sz w:val="56"/>
+          <w:szCs w:val="56"/>
+          <w:lang w:val="es-AR"/>
+        </w:rPr>
+        <w:t>Sistema</w:t>
+      </w:r>
+    </w:p>
+    <w:p>
+      <w:pPr>
+        <w:rPr>
+          <w:lang w:val="es-AR"/>
+        </w:rPr>
+      </w:pPr>
+    </w:p>
+    <w:p>
+      <w:pPr>
+        <w:pStyle w:val="Sinespaciado"/>
+        <w:rPr>
+          <w:rFonts w:ascii="Garamond" w:hAnsi="Garamond"/>
+          <w:sz w:val="28"/>
+          <w:lang w:val="es-AR"/>
+        </w:rPr>
+      </w:pPr>
+      <w:r>
+        <w:rPr>
+          <w:rFonts w:ascii="Garamond" w:hAnsi="Garamond"/>
+          <w:sz w:val="28"/>
           <w:lang w:val="es-AR"/>
         </w:rPr>
         <w:t xml:space="preserve">Realizamos un sistema que permita a </w:t>
       </w:r>
       <w:r>
         <w:rPr>
+          <w:rFonts w:ascii="Garamond" w:hAnsi="Garamond"/>
+          <w:sz w:val="28"/>
           <w:lang w:val="es-AR"/>
         </w:rPr>
         <w:t>“</w:t>
       </w:r>
       <w:r>
         <w:rPr>
+          <w:rFonts w:ascii="Garamond" w:hAnsi="Garamond"/>
+          <w:sz w:val="28"/>
           <w:lang w:val="es-AR"/>
         </w:rPr>
         <w:t>la empresa</w:t>
       </w:r>
       <w:r>
         <w:rPr>
+          <w:rFonts w:ascii="Garamond" w:hAnsi="Garamond"/>
+          <w:sz w:val="28"/>
           <w:lang w:val="es-AR"/>
         </w:rPr>
         <w:t>”</w:t>
       </w:r>
       <w:r>
         <w:rPr>
+          <w:rFonts w:ascii="Garamond" w:hAnsi="Garamond"/>
+          <w:sz w:val="28"/>
           <w:lang w:val="es-AR"/>
         </w:rPr>
         <w:t xml:space="preserve"> ofrecer servicios a sus clientes.</w:t>
@@ -90,43 +143,73 @@
     </w:p>
     <w:p>
       <w:pPr>
-        <w:pStyle w:val="NoSpacing"/>
-        <w:rPr>
-          <w:lang w:val="es-AR"/>
-        </w:rPr>
-      </w:pPr>
-      <w:r>
-        <w:rPr>
+        <w:pStyle w:val="Sinespaciado"/>
+        <w:rPr>
+          <w:rFonts w:ascii="Garamond" w:hAnsi="Garamond"/>
+          <w:sz w:val="28"/>
+          <w:lang w:val="es-AR"/>
+        </w:rPr>
+      </w:pPr>
+      <w:r>
+        <w:rPr>
+          <w:rFonts w:ascii="Garamond" w:hAnsi="Garamond"/>
+          <w:sz w:val="28"/>
           <w:lang w:val="es-AR"/>
         </w:rPr>
         <w:t xml:space="preserve">Los productos de </w:t>
       </w:r>
       <w:r>
         <w:rPr>
+          <w:rFonts w:ascii="Garamond" w:hAnsi="Garamond"/>
+          <w:sz w:val="28"/>
           <w:lang w:val="es-AR"/>
         </w:rPr>
         <w:t>“</w:t>
       </w:r>
       <w:r>
         <w:rPr>
+          <w:rFonts w:ascii="Garamond" w:hAnsi="Garamond"/>
+          <w:sz w:val="28"/>
           <w:lang w:val="es-AR"/>
         </w:rPr>
         <w:t>la empresa</w:t>
       </w:r>
       <w:r>
         <w:rPr>
+          <w:rFonts w:ascii="Garamond" w:hAnsi="Garamond"/>
+          <w:sz w:val="28"/>
           <w:lang w:val="es-AR"/>
         </w:rPr>
         <w:t>”</w:t>
       </w:r>
       <w:r>
         <w:rPr>
-          <w:lang w:val="es-AR"/>
-        </w:rPr>
-        <w:t xml:space="preserve"> están relacionados con la actividad agrícola, los mimos </w:t>
-      </w:r>
-      <w:r>
-        <w:rPr>
+          <w:rFonts w:ascii="Garamond" w:hAnsi="Garamond"/>
+          <w:sz w:val="28"/>
+          <w:lang w:val="es-AR"/>
+        </w:rPr>
+        <w:t xml:space="preserve"> están relacionados con la actividad agrícola, los mi</w:t>
+      </w:r>
+      <w:r>
+        <w:rPr>
+          <w:rFonts w:ascii="Garamond" w:hAnsi="Garamond"/>
+          <w:sz w:val="28"/>
+          <w:lang w:val="es-AR"/>
+        </w:rPr>
+        <w:t>s</w:t>
+      </w:r>
+      <w:r>
+        <w:rPr>
+          <w:rFonts w:ascii="Garamond" w:hAnsi="Garamond"/>
+          <w:sz w:val="28"/>
+          <w:lang w:val="es-AR"/>
+        </w:rPr>
+        <w:t xml:space="preserve">mos </w:t>
+      </w:r>
+      <w:r>
+        <w:rPr>
+          <w:rFonts w:ascii="Garamond" w:hAnsi="Garamond"/>
+          <w:sz w:val="28"/>
           <w:lang w:val="es-AR"/>
         </w:rPr>
         <w:t>son:</w:t>
@@ -134,13 +217,23 @@
     </w:p>
     <w:p>
       <w:pPr>
-        <w:pStyle w:val="NoSpacing"/>
-        <w:rPr>
-          <w:lang w:val="es-AR"/>
-        </w:rPr>
-      </w:pPr>
-      <w:r>
-        <w:rPr>
+        <w:pStyle w:val="Sinespaciado"/>
+        <w:numPr>
+          <w:ilvl w:val="0"/>
+          <w:numId w:val="3"/>
+        </w:numPr>
+        <w:rPr>
+          <w:rFonts w:ascii="Garamond" w:hAnsi="Garamond"/>
+          <w:b/>
+          <w:sz w:val="28"/>
+          <w:lang w:val="es-AR"/>
+        </w:rPr>
+      </w:pPr>
+      <w:r>
+        <w:rPr>
+          <w:rFonts w:ascii="Garamond" w:hAnsi="Garamond"/>
+          <w:b/>
+          <w:sz w:val="28"/>
           <w:lang w:val="es-AR"/>
         </w:rPr>
         <w:t xml:space="preserve">Fumigación </w:t>
@@ -148,13 +241,23 @@
     </w:p>
     <w:p>
       <w:pPr>
-        <w:pStyle w:val="NoSpacing"/>
-        <w:rPr>
-          <w:lang w:val="es-AR"/>
-        </w:rPr>
-      </w:pPr>
-      <w:r>
-        <w:rPr>
+        <w:pStyle w:val="Sinespaciado"/>
+        <w:numPr>
+          <w:ilvl w:val="0"/>
+          <w:numId w:val="3"/>
+        </w:numPr>
+        <w:rPr>
+          <w:rFonts w:ascii="Garamond" w:hAnsi="Garamond"/>
+          <w:b/>
+          <w:sz w:val="28"/>
+          <w:lang w:val="es-AR"/>
+        </w:rPr>
+      </w:pPr>
+      <w:r>
+        <w:rPr>
+          <w:rFonts w:ascii="Garamond" w:hAnsi="Garamond"/>
+          <w:b/>
+          <w:sz w:val="28"/>
           <w:lang w:val="es-AR"/>
         </w:rPr>
         <w:t xml:space="preserve">Riego </w:t>
@@ -162,13 +265,23 @@
     </w:p>
     <w:p>
       <w:pPr>
-        <w:pStyle w:val="NoSpacing"/>
-        <w:rPr>
-          <w:lang w:val="es-AR"/>
-        </w:rPr>
-      </w:pPr>
-      <w:r>
-        <w:rPr>
+        <w:pStyle w:val="Sinespaciado"/>
+        <w:numPr>
+          <w:ilvl w:val="0"/>
+          <w:numId w:val="3"/>
+        </w:numPr>
+        <w:rPr>
+          <w:rFonts w:ascii="Garamond" w:hAnsi="Garamond"/>
+          <w:b/>
+          <w:sz w:val="28"/>
+          <w:lang w:val="es-AR"/>
+        </w:rPr>
+      </w:pPr>
+      <w:r>
+        <w:rPr>
+          <w:rFonts w:ascii="Garamond" w:hAnsi="Garamond"/>
+          <w:b/>
+          <w:sz w:val="28"/>
           <w:lang w:val="es-AR"/>
         </w:rPr>
         <w:t>Fertilización del suelo</w:t>
@@ -176,13 +289,23 @@
     </w:p>
     <w:p>
       <w:pPr>
-        <w:pStyle w:val="NoSpacing"/>
-        <w:rPr>
-          <w:lang w:val="es-AR"/>
-        </w:rPr>
-      </w:pPr>
-      <w:r>
-        <w:rPr>
+        <w:pStyle w:val="Sinespaciado"/>
+        <w:numPr>
+          <w:ilvl w:val="0"/>
+          <w:numId w:val="3"/>
+        </w:numPr>
+        <w:rPr>
+          <w:rFonts w:ascii="Garamond" w:hAnsi="Garamond"/>
+          <w:b/>
+          <w:sz w:val="28"/>
+          <w:lang w:val="es-AR"/>
+        </w:rPr>
+      </w:pPr>
+      <w:r>
+        <w:rPr>
+          <w:rFonts w:ascii="Garamond" w:hAnsi="Garamond"/>
+          <w:b/>
+          <w:sz w:val="28"/>
           <w:lang w:val="es-AR"/>
         </w:rPr>
         <w:t>Manejo de insectos</w:t>
@@ -190,13 +313,23 @@
     </w:p>
     <w:p>
       <w:pPr>
-        <w:pStyle w:val="NoSpacing"/>
-        <w:rPr>
-          <w:lang w:val="es-AR"/>
-        </w:rPr>
-      </w:pPr>
-      <w:r>
-        <w:rPr>
+        <w:pStyle w:val="Sinespaciado"/>
+        <w:numPr>
+          <w:ilvl w:val="0"/>
+          <w:numId w:val="3"/>
+        </w:numPr>
+        <w:rPr>
+          <w:rFonts w:ascii="Garamond" w:hAnsi="Garamond"/>
+          <w:b/>
+          <w:sz w:val="28"/>
+          <w:lang w:val="es-AR"/>
+        </w:rPr>
+      </w:pPr>
+      <w:r>
+        <w:rPr>
+          <w:rFonts w:ascii="Garamond" w:hAnsi="Garamond"/>
+          <w:b/>
+          <w:sz w:val="28"/>
           <w:lang w:val="es-AR"/>
         </w:rPr>
         <w:t>Manejo de malezas</w:t>
@@ -204,13 +337,23 @@
     </w:p>
     <w:p>
       <w:pPr>
-        <w:pStyle w:val="NoSpacing"/>
-        <w:rPr>
-          <w:lang w:val="es-AR"/>
-        </w:rPr>
-      </w:pPr>
-      <w:r>
-        <w:rPr>
+        <w:pStyle w:val="Sinespaciado"/>
+        <w:numPr>
+          <w:ilvl w:val="0"/>
+          <w:numId w:val="3"/>
+        </w:numPr>
+        <w:rPr>
+          <w:rFonts w:ascii="Garamond" w:hAnsi="Garamond"/>
+          <w:b/>
+          <w:sz w:val="28"/>
+          <w:lang w:val="es-AR"/>
+        </w:rPr>
+      </w:pPr>
+      <w:r>
+        <w:rPr>
+          <w:rFonts w:ascii="Garamond" w:hAnsi="Garamond"/>
+          <w:b/>
+          <w:sz w:val="28"/>
           <w:lang w:val="es-AR"/>
         </w:rPr>
         <w:t>Fumigación mosca blanca frutales</w:t>
@@ -218,13 +361,23 @@
     </w:p>
     <w:p>
       <w:pPr>
-        <w:pStyle w:val="NoSpacing"/>
-        <w:rPr>
-          <w:lang w:val="es-AR"/>
-        </w:rPr>
-      </w:pPr>
-      <w:r>
-        <w:rPr>
+        <w:pStyle w:val="Sinespaciado"/>
+        <w:numPr>
+          <w:ilvl w:val="0"/>
+          <w:numId w:val="3"/>
+        </w:numPr>
+        <w:rPr>
+          <w:rFonts w:ascii="Garamond" w:hAnsi="Garamond"/>
+          <w:b/>
+          <w:sz w:val="28"/>
+          <w:lang w:val="es-AR"/>
+        </w:rPr>
+      </w:pPr>
+      <w:r>
+        <w:rPr>
+          <w:rFonts w:ascii="Garamond" w:hAnsi="Garamond"/>
+          <w:b/>
+          <w:sz w:val="28"/>
           <w:lang w:val="es-AR"/>
         </w:rPr>
         <w:t>Control de cosecha</w:t>
@@ -232,128 +385,1180 @@
     </w:p>
     <w:p>
       <w:pPr>
-        <w:pStyle w:val="NoSpacing"/>
-        <w:rPr>
-          <w:lang w:val="es-AR"/>
-        </w:rPr>
-      </w:pPr>
-    </w:p>
-    <w:p>
-      <w:pPr>
-        <w:pStyle w:val="NoSpacing"/>
-        <w:rPr>
-          <w:lang w:val="es-AR"/>
-        </w:rPr>
-      </w:pPr>
-      <w:r>
-        <w:rPr>
-          <w:lang w:val="es-AR"/>
-        </w:rPr>
-        <w:t>El sistema brindara un usuario al cliente para un acceso seguro, el cliente podrá seleccionar el tipo de servicio que desea, posteriormente elegirá el personal disponible para realizar la tarea y por último la fecha sugerida para la realización del trabajo.</w:t>
-      </w:r>
-    </w:p>
-    <w:p>
-      <w:pPr>
-        <w:pStyle w:val="NoSpacing"/>
-        <w:rPr>
-          <w:lang w:val="es-AR"/>
-        </w:rPr>
-      </w:pPr>
-      <w:r>
-        <w:rPr>
-          <w:lang w:val="es-AR"/>
-        </w:rPr>
-        <w:t>El personal de “la empresa” podrá registrar la tarea como concluida, generando un pedido de aprobación por parte del cliente, una vez aprobado se generara la factura que le será enviada.</w:t>
-      </w:r>
-    </w:p>
-    <w:p>
-      <w:pPr>
-        <w:pStyle w:val="NoSpacing"/>
-        <w:rPr>
-          <w:lang w:val="es-AR"/>
-        </w:rPr>
-      </w:pPr>
-      <w:r>
-        <w:rPr>
-          <w:lang w:val="es-AR"/>
-        </w:rPr>
-        <w:t>El sistema controlara el pago electrónico del servicio con tarjeta de crédito, débito o pago en efectivo.</w:t>
-      </w:r>
-    </w:p>
-    <w:p>
-      <w:pPr>
-        <w:pStyle w:val="NoSpacing"/>
-        <w:rPr>
-          <w:lang w:val="es-AR"/>
-        </w:rPr>
-      </w:pPr>
-      <w:r>
-        <w:rPr>
-          <w:lang w:val="es-AR"/>
-        </w:rPr>
-        <w:t>El sistema controlara el acceso y utilización del mismo a través de distintos perfiles con distinto tipo de permisos.</w:t>
-      </w:r>
-    </w:p>
-    <w:p>
-      <w:pPr>
-        <w:pStyle w:val="NoSpacing"/>
-        <w:rPr>
-          <w:lang w:val="es-AR"/>
-        </w:rPr>
-      </w:pPr>
-      <w:r>
-        <w:rPr>
-          <w:lang w:val="es-AR"/>
-        </w:rPr>
-        <w:t>Los diferentes usuarios del sistema pueden ser</w:t>
-      </w:r>
-      <w:r>
-        <w:rPr>
-          <w:lang w:val="es-AR"/>
-        </w:rPr>
-        <w:t>:</w:t>
-      </w:r>
-    </w:p>
-    <w:p>
-      <w:pPr>
-        <w:pStyle w:val="NoSpacing"/>
-        <w:rPr>
-          <w:lang w:val="es-AR"/>
-        </w:rPr>
-      </w:pPr>
-      <w:r>
-        <w:rPr>
+        <w:pStyle w:val="Sinespaciado"/>
+        <w:numPr>
+          <w:ilvl w:val="0"/>
+          <w:numId w:val="3"/>
+        </w:numPr>
+        <w:rPr>
+          <w:rFonts w:ascii="Garamond" w:hAnsi="Garamond"/>
+          <w:b/>
+          <w:sz w:val="28"/>
+          <w:lang w:val="es-AR"/>
+        </w:rPr>
+      </w:pPr>
+      <w:r>
+        <w:rPr>
+          <w:rFonts w:ascii="Garamond" w:hAnsi="Garamond"/>
+          <w:b/>
+          <w:sz w:val="28"/>
+          <w:lang w:val="es-AR"/>
+        </w:rPr>
+        <w:t>Desratización</w:t>
+      </w:r>
+    </w:p>
+    <w:p>
+      <w:pPr>
+        <w:pStyle w:val="Sinespaciado"/>
+        <w:numPr>
+          <w:ilvl w:val="0"/>
+          <w:numId w:val="3"/>
+        </w:numPr>
+        <w:rPr>
+          <w:rFonts w:ascii="Garamond" w:hAnsi="Garamond"/>
+          <w:b/>
+          <w:sz w:val="28"/>
+          <w:lang w:val="es-AR"/>
+        </w:rPr>
+      </w:pPr>
+      <w:r>
+        <w:rPr>
+          <w:rFonts w:ascii="Garamond" w:hAnsi="Garamond"/>
+          <w:b/>
+          <w:sz w:val="28"/>
+          <w:lang w:val="es-AR"/>
+        </w:rPr>
+        <w:t>Control de plagas</w:t>
+      </w:r>
+    </w:p>
+    <w:p>
+      <w:pPr>
+        <w:pStyle w:val="Sinespaciado"/>
+        <w:rPr>
+          <w:rFonts w:ascii="Garamond" w:hAnsi="Garamond"/>
+          <w:sz w:val="28"/>
+          <w:lang w:val="es-AR"/>
+        </w:rPr>
+      </w:pPr>
+    </w:p>
+    <w:p>
+      <w:pPr>
+        <w:pStyle w:val="Sinespaciado"/>
+        <w:rPr>
+          <w:rFonts w:ascii="Garamond" w:hAnsi="Garamond"/>
+          <w:sz w:val="28"/>
+          <w:lang w:val="es-AR"/>
+        </w:rPr>
+      </w:pPr>
+    </w:p>
+    <w:p>
+      <w:pPr>
+        <w:pStyle w:val="Sinespaciado"/>
+        <w:rPr>
+          <w:rFonts w:ascii="Garamond" w:hAnsi="Garamond"/>
+          <w:sz w:val="28"/>
+          <w:lang w:val="es-AR"/>
+        </w:rPr>
+      </w:pPr>
+      <w:r>
+        <w:rPr>
+          <w:rFonts w:ascii="Garamond" w:hAnsi="Garamond"/>
+          <w:sz w:val="28"/>
+          <w:lang w:val="es-AR"/>
+        </w:rPr>
+        <w:t>Básicamente</w:t>
+      </w:r>
+      <w:r>
+        <w:rPr>
+          <w:rFonts w:ascii="Garamond" w:hAnsi="Garamond"/>
+          <w:sz w:val="28"/>
+          <w:lang w:val="es-AR"/>
+        </w:rPr>
+        <w:t xml:space="preserve"> el sistema brindara todas las herramientas para controlar </w:t>
+      </w:r>
+      <w:r>
+        <w:rPr>
+          <w:rFonts w:ascii="Garamond" w:hAnsi="Garamond"/>
+          <w:sz w:val="28"/>
+          <w:lang w:val="es-AR"/>
+        </w:rPr>
+        <w:t xml:space="preserve">y administrar  </w:t>
+      </w:r>
+      <w:r>
+        <w:rPr>
+          <w:rFonts w:ascii="Garamond" w:hAnsi="Garamond"/>
+          <w:sz w:val="28"/>
+          <w:lang w:val="es-AR"/>
+        </w:rPr>
+        <w:t xml:space="preserve">las </w:t>
+      </w:r>
+      <w:r>
+        <w:rPr>
+          <w:rFonts w:ascii="Garamond" w:hAnsi="Garamond"/>
+          <w:sz w:val="28"/>
+          <w:lang w:val="es-AR"/>
+        </w:rPr>
+        <w:t>órdenes</w:t>
+      </w:r>
+      <w:r>
+        <w:rPr>
+          <w:rFonts w:ascii="Garamond" w:hAnsi="Garamond"/>
+          <w:sz w:val="28"/>
+          <w:lang w:val="es-AR"/>
+        </w:rPr>
+        <w:t xml:space="preserve"> de servicio, disponibilidad</w:t>
+      </w:r>
+      <w:r>
+        <w:rPr>
+          <w:rFonts w:ascii="Garamond" w:hAnsi="Garamond"/>
+          <w:sz w:val="28"/>
+          <w:lang w:val="es-AR"/>
+        </w:rPr>
+        <w:t>es</w:t>
+      </w:r>
+      <w:r>
+        <w:rPr>
+          <w:rFonts w:ascii="Garamond" w:hAnsi="Garamond"/>
+          <w:sz w:val="28"/>
+          <w:lang w:val="es-AR"/>
+        </w:rPr>
+        <w:t xml:space="preserve">, facturación </w:t>
+      </w:r>
+      <w:r>
+        <w:rPr>
+          <w:rFonts w:ascii="Garamond" w:hAnsi="Garamond"/>
+          <w:sz w:val="28"/>
+          <w:lang w:val="es-AR"/>
+        </w:rPr>
+        <w:t>y  stock.</w:t>
+      </w:r>
+    </w:p>
+    <w:p>
+      <w:pPr>
+        <w:pStyle w:val="Sinespaciado"/>
+        <w:rPr>
+          <w:rFonts w:ascii="Garamond" w:hAnsi="Garamond"/>
+          <w:sz w:val="28"/>
+          <w:lang w:val="es-AR"/>
+        </w:rPr>
+      </w:pPr>
+    </w:p>
+    <w:p>
+      <w:pPr>
+        <w:pStyle w:val="Sinespaciado"/>
+        <w:rPr>
+          <w:rFonts w:ascii="Garamond" w:hAnsi="Garamond"/>
+          <w:sz w:val="28"/>
+          <w:lang w:val="es-AR"/>
+        </w:rPr>
+      </w:pPr>
+      <w:r>
+        <w:rPr>
+          <w:rFonts w:ascii="Garamond" w:hAnsi="Garamond"/>
+          <w:sz w:val="28"/>
+          <w:lang w:val="es-AR"/>
+        </w:rPr>
+        <w:t xml:space="preserve">El sistema controlara el acceso y utilización del mismo a través de distintos perfiles con distinto tipo de permisos. Los diferentes </w:t>
+      </w:r>
+      <w:r>
+        <w:rPr>
+          <w:rFonts w:ascii="Garamond" w:hAnsi="Garamond"/>
+          <w:sz w:val="28"/>
+          <w:lang w:val="es-AR"/>
+        </w:rPr>
+        <w:t xml:space="preserve">perfiles de </w:t>
+      </w:r>
+      <w:r>
+        <w:rPr>
+          <w:rFonts w:ascii="Garamond" w:hAnsi="Garamond"/>
+          <w:sz w:val="28"/>
+          <w:lang w:val="es-AR"/>
+        </w:rPr>
+        <w:t>usuarios del sistema pueden ser:</w:t>
+      </w:r>
+    </w:p>
+    <w:p>
+      <w:pPr>
+        <w:pStyle w:val="Sinespaciado"/>
+        <w:numPr>
+          <w:ilvl w:val="0"/>
+          <w:numId w:val="6"/>
+        </w:numPr>
+        <w:rPr>
+          <w:rFonts w:ascii="Garamond" w:hAnsi="Garamond"/>
+          <w:b/>
+          <w:sz w:val="28"/>
+          <w:lang w:val="es-AR"/>
+        </w:rPr>
+      </w:pPr>
+      <w:r>
+        <w:rPr>
+          <w:rFonts w:ascii="Garamond" w:hAnsi="Garamond"/>
+          <w:b/>
+          <w:sz w:val="28"/>
+          <w:lang w:val="es-AR"/>
+        </w:rPr>
+        <w:t>Administradores</w:t>
+      </w:r>
+      <w:r>
+        <w:rPr>
+          <w:rFonts w:ascii="Garamond" w:hAnsi="Garamond"/>
+          <w:b/>
+          <w:sz w:val="28"/>
+          <w:lang w:val="es-AR"/>
+        </w:rPr>
+        <w:t xml:space="preserve"> </w:t>
+      </w:r>
+      <w:r>
+        <w:rPr>
+          <w:rFonts w:ascii="Garamond" w:hAnsi="Garamond"/>
+          <w:sz w:val="28"/>
+          <w:lang w:val="es-AR"/>
+        </w:rPr>
+        <w:t>(Quienes tendrán acceso completo al sistema, brindaran permisos y cambiaran datos y configuraciones criticas</w:t>
+      </w:r>
+      <w:r>
+        <w:rPr>
+          <w:rFonts w:ascii="Garamond" w:hAnsi="Garamond"/>
+          <w:sz w:val="28"/>
+          <w:lang w:val="es-AR"/>
+        </w:rPr>
+        <w:t>. Además tendrán a cargo la administración de usuarios</w:t>
+      </w:r>
+      <w:r>
+        <w:rPr>
+          <w:rFonts w:ascii="Garamond" w:hAnsi="Garamond"/>
+          <w:sz w:val="28"/>
+          <w:lang w:val="es-AR"/>
+        </w:rPr>
+        <w:t xml:space="preserve"> del sistema.</w:t>
+      </w:r>
+      <w:r>
+        <w:rPr>
+          <w:rFonts w:ascii="Garamond" w:hAnsi="Garamond"/>
+          <w:sz w:val="28"/>
+          <w:lang w:val="es-AR"/>
+        </w:rPr>
+        <w:t>)</w:t>
+      </w:r>
+    </w:p>
+    <w:p>
+      <w:pPr>
+        <w:pStyle w:val="Sinespaciado"/>
+        <w:numPr>
+          <w:ilvl w:val="0"/>
+          <w:numId w:val="6"/>
+        </w:numPr>
+        <w:rPr>
+          <w:rFonts w:ascii="Garamond" w:hAnsi="Garamond"/>
+          <w:b/>
+          <w:sz w:val="28"/>
+          <w:lang w:val="es-AR"/>
+        </w:rPr>
+      </w:pPr>
+      <w:r>
+        <w:rPr>
+          <w:rFonts w:ascii="Garamond" w:hAnsi="Garamond"/>
+          <w:b/>
+          <w:sz w:val="28"/>
           <w:lang w:val="es-AR"/>
         </w:rPr>
         <w:t>Personal</w:t>
       </w:r>
       <w:r>
         <w:rPr>
-          <w:lang w:val="es-AR"/>
-        </w:rPr>
-        <w:t xml:space="preserve"> de administración, operarios y clientes</w:t>
-      </w:r>
-      <w:r>
-        <w:rPr>
+          <w:rFonts w:ascii="Garamond" w:hAnsi="Garamond"/>
+          <w:b/>
+          <w:sz w:val="28"/>
+          <w:lang w:val="es-AR"/>
+        </w:rPr>
+        <w:t xml:space="preserve"> de administración.</w:t>
+      </w:r>
+      <w:r>
+        <w:rPr>
+          <w:rFonts w:ascii="Garamond" w:hAnsi="Garamond"/>
+          <w:b/>
+          <w:sz w:val="28"/>
+          <w:lang w:val="es-AR"/>
+        </w:rPr>
+        <w:t xml:space="preserve"> </w:t>
+      </w:r>
+      <w:r>
+        <w:rPr>
+          <w:rFonts w:ascii="Garamond" w:hAnsi="Garamond"/>
+          <w:sz w:val="28"/>
+          <w:lang w:val="es-AR"/>
+        </w:rPr>
+        <w:t xml:space="preserve">(Todos aquellos usuarios que llevaran el control de facturación, </w:t>
+      </w:r>
+      <w:r>
+        <w:rPr>
+          <w:rFonts w:ascii="Garamond" w:hAnsi="Garamond"/>
+          <w:sz w:val="28"/>
+          <w:lang w:val="es-AR"/>
+        </w:rPr>
+        <w:t>administración de servicios,</w:t>
+      </w:r>
+      <w:r>
+        <w:rPr>
+          <w:rFonts w:ascii="Garamond" w:hAnsi="Garamond"/>
+          <w:sz w:val="28"/>
+          <w:lang w:val="es-AR"/>
+        </w:rPr>
+        <w:t xml:space="preserve"> </w:t>
+      </w:r>
+      <w:r>
+        <w:rPr>
+          <w:rFonts w:ascii="Garamond" w:hAnsi="Garamond"/>
+          <w:sz w:val="28"/>
+          <w:lang w:val="es-AR"/>
+        </w:rPr>
+        <w:t xml:space="preserve"> </w:t>
+      </w:r>
+      <w:r>
+        <w:rPr>
+          <w:rFonts w:ascii="Garamond" w:hAnsi="Garamond"/>
+          <w:sz w:val="28"/>
+          <w:lang w:val="es-AR"/>
+        </w:rPr>
+        <w:t xml:space="preserve">precios, </w:t>
+      </w:r>
+      <w:r>
+        <w:rPr>
+          <w:rFonts w:ascii="Garamond" w:hAnsi="Garamond"/>
+          <w:sz w:val="28"/>
+          <w:lang w:val="es-AR"/>
+        </w:rPr>
+        <w:t xml:space="preserve">carga de datos iniciales, y asignación de servicios que no se asignaron automáticamente.  </w:t>
+      </w:r>
+      <w:r>
+        <w:rPr>
+          <w:rFonts w:ascii="Garamond" w:hAnsi="Garamond"/>
+          <w:sz w:val="28"/>
+          <w:lang w:val="es-AR"/>
+        </w:rPr>
+        <w:t>También</w:t>
+      </w:r>
+      <w:r>
+        <w:rPr>
+          <w:rFonts w:ascii="Garamond" w:hAnsi="Garamond"/>
+          <w:sz w:val="28"/>
+          <w:lang w:val="es-AR"/>
+        </w:rPr>
+        <w:t xml:space="preserve"> gestionaran los datos de los clientes</w:t>
+      </w:r>
+      <w:r>
+        <w:rPr>
+          <w:rFonts w:ascii="Garamond" w:hAnsi="Garamond"/>
+          <w:sz w:val="28"/>
+          <w:lang w:val="es-AR"/>
+        </w:rPr>
+        <w:t xml:space="preserve"> y proveedores</w:t>
+      </w:r>
+      <w:r>
+        <w:rPr>
+          <w:rFonts w:ascii="Garamond" w:hAnsi="Garamond"/>
+          <w:sz w:val="28"/>
           <w:lang w:val="es-AR"/>
         </w:rPr>
         <w:t>.</w:t>
       </w:r>
-    </w:p>
-    <w:p>
-      <w:pPr>
-        <w:pStyle w:val="NoSpacing"/>
-        <w:rPr>
+      <w:r>
+        <w:rPr>
+          <w:rFonts w:ascii="Garamond" w:hAnsi="Garamond"/>
+          <w:sz w:val="28"/>
+          <w:lang w:val="es-AR"/>
+        </w:rPr>
+        <w:t>)</w:t>
+      </w:r>
+    </w:p>
+    <w:p>
+      <w:pPr>
+        <w:pStyle w:val="Sinespaciado"/>
+        <w:numPr>
+          <w:ilvl w:val="0"/>
+          <w:numId w:val="6"/>
+        </w:numPr>
+        <w:rPr>
+          <w:rFonts w:ascii="Garamond" w:hAnsi="Garamond"/>
+          <w:b/>
+          <w:sz w:val="28"/>
+          <w:lang w:val="es-AR"/>
+        </w:rPr>
+      </w:pPr>
+      <w:r>
+        <w:rPr>
+          <w:rFonts w:ascii="Garamond" w:hAnsi="Garamond"/>
+          <w:b/>
+          <w:sz w:val="28"/>
+          <w:lang w:val="es-AR"/>
+        </w:rPr>
+        <w:t>Operarios.</w:t>
+      </w:r>
+      <w:r>
+        <w:rPr>
+          <w:rFonts w:ascii="Garamond" w:hAnsi="Garamond"/>
+          <w:b/>
+          <w:sz w:val="28"/>
+          <w:lang w:val="es-AR"/>
+        </w:rPr>
+        <w:t xml:space="preserve"> </w:t>
+      </w:r>
+      <w:r>
+        <w:rPr>
+          <w:rFonts w:ascii="Garamond" w:hAnsi="Garamond"/>
+          <w:sz w:val="28"/>
+          <w:lang w:val="es-AR"/>
+        </w:rPr>
+        <w:t xml:space="preserve">(Solo podrán ver en su listado personal las </w:t>
+      </w:r>
+      <w:r>
+        <w:rPr>
+          <w:rFonts w:ascii="Garamond" w:hAnsi="Garamond"/>
+          <w:sz w:val="28"/>
+          <w:lang w:val="es-AR"/>
+        </w:rPr>
+        <w:t>órdenes</w:t>
+      </w:r>
+      <w:r>
+        <w:rPr>
+          <w:rFonts w:ascii="Garamond" w:hAnsi="Garamond"/>
+          <w:sz w:val="28"/>
+          <w:lang w:val="es-AR"/>
+        </w:rPr>
+        <w:t xml:space="preserve"> de servicios que tienen asignadas y pendientes. Luego al finalizar cada tarea marcaran la misma como completada. Este estado se denominara</w:t>
+      </w:r>
+      <w:proofErr w:type="gramStart"/>
+      <w:r>
+        <w:rPr>
+          <w:rFonts w:ascii="Garamond" w:hAnsi="Garamond"/>
+          <w:sz w:val="28"/>
+          <w:lang w:val="es-AR"/>
+        </w:rPr>
+        <w:t>:  Pre</w:t>
+      </w:r>
+      <w:proofErr w:type="gramEnd"/>
+      <w:r>
+        <w:rPr>
+          <w:rFonts w:ascii="Garamond" w:hAnsi="Garamond"/>
+          <w:sz w:val="28"/>
+          <w:lang w:val="es-AR"/>
+        </w:rPr>
+        <w:t>-aprobada</w:t>
+      </w:r>
+      <w:r>
+        <w:rPr>
+          <w:rFonts w:ascii="Garamond" w:hAnsi="Garamond"/>
+          <w:sz w:val="28"/>
+          <w:lang w:val="es-AR"/>
+        </w:rPr>
+        <w:t>.</w:t>
+      </w:r>
+      <w:r>
+        <w:rPr>
+          <w:rFonts w:ascii="Garamond" w:hAnsi="Garamond"/>
+          <w:sz w:val="28"/>
+          <w:lang w:val="es-AR"/>
+        </w:rPr>
+        <w:t xml:space="preserve"> )</w:t>
+      </w:r>
+    </w:p>
+    <w:p>
+      <w:pPr>
+        <w:pStyle w:val="Sinespaciado"/>
+        <w:numPr>
+          <w:ilvl w:val="0"/>
+          <w:numId w:val="6"/>
+        </w:numPr>
+        <w:rPr>
+          <w:rFonts w:ascii="Garamond" w:hAnsi="Garamond"/>
+          <w:b/>
+          <w:sz w:val="28"/>
+          <w:lang w:val="es-AR"/>
+        </w:rPr>
+      </w:pPr>
+      <w:r>
+        <w:rPr>
+          <w:rFonts w:ascii="Garamond" w:hAnsi="Garamond"/>
+          <w:b/>
+          <w:sz w:val="28"/>
+          <w:lang w:val="es-AR"/>
+        </w:rPr>
+        <w:t>C</w:t>
+      </w:r>
+      <w:r>
+        <w:rPr>
+          <w:rFonts w:ascii="Garamond" w:hAnsi="Garamond"/>
+          <w:b/>
+          <w:sz w:val="28"/>
+          <w:lang w:val="es-AR"/>
+        </w:rPr>
+        <w:t>lientes.</w:t>
+      </w:r>
+      <w:r>
+        <w:rPr>
+          <w:rFonts w:ascii="Garamond" w:hAnsi="Garamond"/>
+          <w:b/>
+          <w:sz w:val="28"/>
+          <w:lang w:val="es-AR"/>
+        </w:rPr>
+        <w:t xml:space="preserve"> </w:t>
+      </w:r>
+      <w:r>
+        <w:rPr>
+          <w:rFonts w:ascii="Garamond" w:hAnsi="Garamond"/>
+          <w:sz w:val="28"/>
+          <w:lang w:val="es-AR"/>
+        </w:rPr>
+        <w:t>(</w:t>
+      </w:r>
+      <w:r>
+        <w:rPr>
+          <w:rFonts w:ascii="Garamond" w:hAnsi="Garamond"/>
+          <w:sz w:val="28"/>
+          <w:lang w:val="es-AR"/>
+        </w:rPr>
+        <w:t>Tendrán</w:t>
+      </w:r>
+      <w:r>
+        <w:rPr>
+          <w:rFonts w:ascii="Garamond" w:hAnsi="Garamond"/>
+          <w:sz w:val="28"/>
+          <w:lang w:val="es-AR"/>
+        </w:rPr>
+        <w:t xml:space="preserve"> capacidad de generar nuevas </w:t>
+      </w:r>
+      <w:r>
+        <w:rPr>
+          <w:rFonts w:ascii="Garamond" w:hAnsi="Garamond"/>
+          <w:sz w:val="28"/>
+          <w:lang w:val="es-AR"/>
+        </w:rPr>
+        <w:t>órdenes</w:t>
+      </w:r>
+      <w:r>
+        <w:rPr>
+          <w:rFonts w:ascii="Garamond" w:hAnsi="Garamond"/>
+          <w:sz w:val="28"/>
+          <w:lang w:val="es-AR"/>
+        </w:rPr>
+        <w:t xml:space="preserve"> de servicios, listar las generadas, las pendientes, las completadas y las pre-aprobadas. A estas </w:t>
+      </w:r>
+      <w:r>
+        <w:rPr>
+          <w:rFonts w:ascii="Garamond" w:hAnsi="Garamond"/>
+          <w:sz w:val="28"/>
+          <w:lang w:val="es-AR"/>
+        </w:rPr>
+        <w:t>últimas</w:t>
+      </w:r>
+      <w:r>
+        <w:rPr>
+          <w:rFonts w:ascii="Garamond" w:hAnsi="Garamond"/>
+          <w:sz w:val="28"/>
+          <w:lang w:val="es-AR"/>
+        </w:rPr>
+        <w:t xml:space="preserve"> </w:t>
+      </w:r>
+      <w:r>
+        <w:rPr>
+          <w:rFonts w:ascii="Garamond" w:hAnsi="Garamond"/>
+          <w:sz w:val="28"/>
+          <w:lang w:val="es-AR"/>
+        </w:rPr>
+        <w:lastRenderedPageBreak/>
+        <w:t xml:space="preserve">podrá  confirmarlas </w:t>
+      </w:r>
+      <w:r>
+        <w:rPr>
+          <w:rFonts w:ascii="Garamond" w:hAnsi="Garamond"/>
+          <w:sz w:val="28"/>
+          <w:lang w:val="es-AR"/>
+        </w:rPr>
+        <w:t xml:space="preserve">marcándolas </w:t>
+      </w:r>
+      <w:r>
+        <w:rPr>
+          <w:rFonts w:ascii="Garamond" w:hAnsi="Garamond"/>
+          <w:sz w:val="28"/>
+          <w:lang w:val="es-AR"/>
+        </w:rPr>
+        <w:t xml:space="preserve">como </w:t>
+      </w:r>
+      <w:r>
+        <w:rPr>
+          <w:rFonts w:ascii="Garamond" w:hAnsi="Garamond"/>
+          <w:sz w:val="28"/>
+          <w:lang w:val="es-AR"/>
+        </w:rPr>
+        <w:t xml:space="preserve">aprobadas, o dejarlas en pendientes de revisión agregándole notas correspondientes. </w:t>
+      </w:r>
+      <w:r>
+        <w:rPr>
+          <w:rFonts w:ascii="Garamond" w:hAnsi="Garamond"/>
+          <w:sz w:val="28"/>
+          <w:lang w:val="es-AR"/>
+        </w:rPr>
+        <w:t>También</w:t>
+      </w:r>
+      <w:r>
+        <w:rPr>
+          <w:rFonts w:ascii="Garamond" w:hAnsi="Garamond"/>
+          <w:sz w:val="28"/>
+          <w:lang w:val="es-AR"/>
+        </w:rPr>
+        <w:t xml:space="preserve"> podrán especificar las facturas pagadas una vez efectuado el pago de las mismas</w:t>
+      </w:r>
+      <w:r>
+        <w:rPr>
+          <w:rFonts w:ascii="Garamond" w:hAnsi="Garamond"/>
+          <w:sz w:val="28"/>
+          <w:lang w:val="es-AR"/>
+        </w:rPr>
+        <w:t>)</w:t>
+      </w:r>
+    </w:p>
+    <w:p>
+      <w:pPr>
+        <w:pStyle w:val="Sinespaciado"/>
+        <w:rPr>
+          <w:b/>
+          <w:i/>
+          <w:lang w:val="es-AR"/>
+        </w:rPr>
+      </w:pPr>
+      <w:r>
+        <w:rPr>
+          <w:b/>
+          <w:i/>
+          <w:lang w:val="es-AR"/>
+        </w:rPr>
+        <w:t>Tips:</w:t>
+      </w:r>
+    </w:p>
+    <w:p>
+      <w:pPr>
+        <w:pStyle w:val="Sinespaciado"/>
+        <w:rPr>
+          <w:i/>
+          <w:lang w:val="es-AR"/>
+        </w:rPr>
+      </w:pPr>
+      <w:r>
+        <w:rPr>
+          <w:i/>
+          <w:lang w:val="es-AR"/>
+        </w:rPr>
+        <w:t xml:space="preserve">El sistema brindara un </w:t>
+      </w:r>
+      <w:r>
+        <w:rPr>
+          <w:i/>
+          <w:lang w:val="es-AR"/>
+        </w:rPr>
+        <w:t xml:space="preserve">entorno </w:t>
+      </w:r>
+      <w:r>
+        <w:rPr>
+          <w:i/>
+          <w:lang w:val="es-AR"/>
+        </w:rPr>
+        <w:t>a</w:t>
+      </w:r>
+      <w:r>
+        <w:rPr>
+          <w:i/>
+          <w:lang w:val="es-AR"/>
+        </w:rPr>
+        <w:t xml:space="preserve"> </w:t>
+      </w:r>
+      <w:r>
+        <w:rPr>
+          <w:i/>
+          <w:lang w:val="es-AR"/>
+        </w:rPr>
+        <w:t>l</w:t>
+      </w:r>
+      <w:r>
+        <w:rPr>
+          <w:i/>
+          <w:lang w:val="es-AR"/>
+        </w:rPr>
+        <w:t>os</w:t>
+      </w:r>
+      <w:r>
+        <w:rPr>
+          <w:i/>
+          <w:lang w:val="es-AR"/>
+        </w:rPr>
+        <w:t xml:space="preserve"> cliente</w:t>
+      </w:r>
+      <w:r>
+        <w:rPr>
+          <w:i/>
+          <w:lang w:val="es-AR"/>
+        </w:rPr>
+        <w:t>s</w:t>
+      </w:r>
+      <w:r>
+        <w:rPr>
+          <w:i/>
+          <w:lang w:val="es-AR"/>
+        </w:rPr>
+        <w:t xml:space="preserve"> para un acceso seguro, </w:t>
+      </w:r>
+      <w:r>
+        <w:rPr>
+          <w:i/>
+          <w:lang w:val="es-AR"/>
+        </w:rPr>
+        <w:t>cada</w:t>
+      </w:r>
+      <w:r>
+        <w:rPr>
+          <w:i/>
+          <w:lang w:val="es-AR"/>
+        </w:rPr>
+        <w:t xml:space="preserve"> cliente podrá seleccionar el tipo de servicio que desea, posteriormente elegirá el personal disponible para realizar la tarea y por último la fecha sugerida </w:t>
+      </w:r>
+      <w:r>
+        <w:rPr>
+          <w:i/>
+          <w:lang w:val="es-AR"/>
+        </w:rPr>
+        <w:t xml:space="preserve">según disponibilidad, </w:t>
+      </w:r>
+      <w:r>
+        <w:rPr>
+          <w:i/>
+          <w:lang w:val="es-AR"/>
+        </w:rPr>
+        <w:t>para la realización del trabajo.</w:t>
+      </w:r>
+    </w:p>
+    <w:p>
+      <w:pPr>
+        <w:pStyle w:val="Sinespaciado"/>
+        <w:rPr>
+          <w:i/>
+          <w:lang w:val="es-AR"/>
+        </w:rPr>
+      </w:pPr>
+    </w:p>
+    <w:p>
+      <w:pPr>
+        <w:pStyle w:val="Sinespaciado"/>
+        <w:rPr>
+          <w:i/>
+          <w:lang w:val="es-AR"/>
+        </w:rPr>
+      </w:pPr>
+      <w:r>
+        <w:rPr>
+          <w:i/>
+          <w:lang w:val="es-AR"/>
+        </w:rPr>
+        <w:t xml:space="preserve">El personal de “la empresa” podrá registrar la tarea como concluida, generando un pedido de aprobación por parte del cliente, una vez aprobado se generara </w:t>
+      </w:r>
+      <w:r>
+        <w:rPr>
+          <w:i/>
+          <w:lang w:val="es-AR"/>
+        </w:rPr>
+        <w:t xml:space="preserve">automáticamente </w:t>
+      </w:r>
+      <w:r>
+        <w:rPr>
+          <w:i/>
+          <w:lang w:val="es-AR"/>
+        </w:rPr>
+        <w:t>la factura que le será enviada.</w:t>
+      </w:r>
+    </w:p>
+    <w:p>
+      <w:pPr>
+        <w:pStyle w:val="Sinespaciado"/>
+        <w:rPr>
+          <w:i/>
+          <w:lang w:val="es-AR"/>
+        </w:rPr>
+      </w:pPr>
+    </w:p>
+    <w:p>
+      <w:pPr>
+        <w:pStyle w:val="Sinespaciado"/>
+        <w:rPr>
+          <w:i/>
+          <w:lang w:val="es-AR"/>
+        </w:rPr>
+      </w:pPr>
+      <w:r>
+        <w:rPr>
+          <w:i/>
+          <w:lang w:val="es-AR"/>
+        </w:rPr>
+        <w:t>Un</w:t>
+      </w:r>
+      <w:r>
+        <w:rPr>
+          <w:i/>
+          <w:lang w:val="es-AR"/>
+        </w:rPr>
+        <w:t xml:space="preserve"> </w:t>
+      </w:r>
+      <w:r>
+        <w:rPr>
+          <w:i/>
+          <w:lang w:val="es-AR"/>
+        </w:rPr>
+        <w:t xml:space="preserve">usuario con perfil administrativo podrá indicarle al </w:t>
+      </w:r>
+      <w:r>
+        <w:rPr>
+          <w:i/>
+          <w:lang w:val="es-AR"/>
+        </w:rPr>
+        <w:t>sistema</w:t>
+      </w:r>
+      <w:r>
+        <w:rPr>
+          <w:i/>
+          <w:lang w:val="es-AR"/>
+        </w:rPr>
+        <w:t xml:space="preserve"> el pago de las facturas pendientes mediante</w:t>
+      </w:r>
+      <w:r>
+        <w:rPr>
+          <w:i/>
+          <w:lang w:val="es-AR"/>
+        </w:rPr>
+        <w:t xml:space="preserve"> pago electrónico del servicio con tarjeta de crédito, débito o pago en efectivo.</w:t>
+      </w:r>
+    </w:p>
+    <w:p>
+      <w:pPr>
+        <w:pStyle w:val="Sinespaciado"/>
+        <w:rPr>
+          <w:lang w:val="es-AR"/>
+        </w:rPr>
+      </w:pPr>
+    </w:p>
+    <w:p>
+      <w:pPr>
+        <w:pStyle w:val="Sinespaciado"/>
+        <w:rPr>
+          <w:rFonts w:ascii="Century Gothic" w:hAnsi="Century Gothic"/>
+          <w:b/>
+          <w:i/>
+          <w:u w:val="single"/>
           <w:lang w:val="es-AR"/>
         </w:rPr>
       </w:pPr>
       <w:bookmarkStart w:id="0" w:name="_GoBack"/>
       <w:bookmarkEnd w:id="0"/>
-    </w:p>
-    <w:p>
-      <w:pPr>
-        <w:pStyle w:val="NoSpacing"/>
-        <w:rPr>
+      <w:r>
+        <w:rPr>
+          <w:rFonts w:ascii="Century Gothic" w:hAnsi="Century Gothic"/>
+          <w:b/>
+          <w:i/>
+          <w:u w:val="single"/>
+          <w:lang w:val="es-AR"/>
+        </w:rPr>
+        <w:t>Observaciones:</w:t>
+      </w:r>
+    </w:p>
+    <w:p>
+      <w:pPr>
+        <w:pStyle w:val="Sinespaciado"/>
+        <w:rPr>
+          <w:rFonts w:ascii="Century Gothic" w:hAnsi="Century Gothic"/>
+          <w:sz w:val="20"/>
+          <w:szCs w:val="20"/>
+          <w:lang w:val="es-AR"/>
+        </w:rPr>
+      </w:pPr>
+      <w:r>
+        <w:rPr>
+          <w:rFonts w:ascii="Century Gothic" w:hAnsi="Century Gothic"/>
+          <w:sz w:val="20"/>
+          <w:szCs w:val="20"/>
+          <w:lang w:val="es-AR"/>
+        </w:rPr>
+        <w:t>El sistema automatizara los eventos que surgirán del trato de los datos. A saber:</w:t>
+      </w:r>
+    </w:p>
+    <w:p>
+      <w:pPr>
+        <w:pStyle w:val="Sinespaciado"/>
+        <w:rPr>
+          <w:rFonts w:ascii="Century Gothic" w:hAnsi="Century Gothic"/>
+          <w:sz w:val="20"/>
+          <w:szCs w:val="20"/>
+          <w:lang w:val="es-AR"/>
+        </w:rPr>
+      </w:pPr>
+    </w:p>
+    <w:p>
+      <w:pPr>
+        <w:pStyle w:val="Sinespaciado"/>
+        <w:rPr>
+          <w:rFonts w:ascii="Century Gothic" w:hAnsi="Century Gothic"/>
+          <w:sz w:val="20"/>
+          <w:szCs w:val="20"/>
+          <w:lang w:val="es-AR"/>
+        </w:rPr>
+      </w:pPr>
+      <w:r>
+        <w:rPr>
+          <w:rFonts w:ascii="Century Gothic" w:hAnsi="Century Gothic"/>
+          <w:sz w:val="20"/>
+          <w:szCs w:val="20"/>
+          <w:lang w:val="es-AR"/>
+        </w:rPr>
+        <w:t xml:space="preserve">Principalmente al iniciar una nueva orden de servicio se verificara que exista stock en existencia para brindar el servicio, luego tendrá en cuenta los operarios disponibles para asignar automáticamente la tarea, si es que el usuario elige no seleccionar algún operario en particular. Según estos parámetros el sistema brindara la </w:t>
+      </w:r>
+      <w:r>
+        <w:rPr>
+          <w:rFonts w:ascii="Century Gothic" w:hAnsi="Century Gothic"/>
+          <w:sz w:val="20"/>
+          <w:szCs w:val="20"/>
+          <w:lang w:val="es-AR"/>
+        </w:rPr>
+        <w:t>primera</w:t>
+      </w:r>
+      <w:r>
+        <w:rPr>
+          <w:rFonts w:ascii="Century Gothic" w:hAnsi="Century Gothic"/>
+          <w:sz w:val="20"/>
+          <w:szCs w:val="20"/>
+          <w:lang w:val="es-AR"/>
+        </w:rPr>
+        <w:t xml:space="preserve"> fecha disponible para realizar la tarea. Si el cliente </w:t>
+      </w:r>
+      <w:r>
+        <w:rPr>
+          <w:rFonts w:ascii="Century Gothic" w:hAnsi="Century Gothic"/>
+          <w:sz w:val="20"/>
+          <w:szCs w:val="20"/>
+          <w:lang w:val="es-AR"/>
+        </w:rPr>
+        <w:t>está</w:t>
+      </w:r>
+      <w:r>
+        <w:rPr>
+          <w:rFonts w:ascii="Century Gothic" w:hAnsi="Century Gothic"/>
+          <w:sz w:val="20"/>
+          <w:szCs w:val="20"/>
+          <w:lang w:val="es-AR"/>
+        </w:rPr>
+        <w:t xml:space="preserve"> de acuerdo y confirma estos datos se realiza la reserva tanto de stock como de personal</w:t>
+      </w:r>
+      <w:r>
+        <w:rPr>
+          <w:rFonts w:ascii="Century Gothic" w:hAnsi="Century Gothic"/>
+          <w:sz w:val="20"/>
+          <w:szCs w:val="20"/>
+          <w:lang w:val="es-AR"/>
+        </w:rPr>
+        <w:t>. Adicionalmente, el cliente puede dejar notas o comentarios para esta orden de servicio.</w:t>
+      </w:r>
+    </w:p>
+    <w:p>
+      <w:pPr>
+        <w:pStyle w:val="Sinespaciado"/>
+        <w:rPr>
+          <w:rFonts w:ascii="Century Gothic" w:hAnsi="Century Gothic"/>
+          <w:sz w:val="20"/>
+          <w:szCs w:val="20"/>
+          <w:lang w:val="es-AR"/>
+        </w:rPr>
+      </w:pPr>
+    </w:p>
+    <w:p>
+      <w:pPr>
+        <w:pStyle w:val="Sinespaciado"/>
+        <w:rPr>
+          <w:rFonts w:ascii="Century Gothic" w:hAnsi="Century Gothic"/>
+          <w:sz w:val="20"/>
+          <w:szCs w:val="20"/>
+          <w:lang w:val="es-AR"/>
+        </w:rPr>
+      </w:pPr>
+      <w:r>
+        <w:rPr>
+          <w:rFonts w:ascii="Century Gothic" w:hAnsi="Century Gothic"/>
+          <w:sz w:val="20"/>
+          <w:szCs w:val="20"/>
+          <w:lang w:val="es-AR"/>
+        </w:rPr>
+        <w:t xml:space="preserve">Una vez realizada la reserva, el operario vera en su listado personal la orden de servicio, visualizando el cliente, el material que debe llevar, la fecha y las notas del cliente. Una vez finalizada todas las tareas de la orden de servicio, marcara la misma como completada, y el sistema colocara esta OS en estado pre-aprobada. Automáticamente, esta orden aparecerá en la lista de pre-aprobaciones para que el cliente finalmente apruebe la misma. </w:t>
+      </w:r>
+    </w:p>
+    <w:p>
+      <w:pPr>
+        <w:pStyle w:val="Sinespaciado"/>
+        <w:rPr>
+          <w:rFonts w:ascii="Century Gothic" w:hAnsi="Century Gothic"/>
+          <w:sz w:val="20"/>
+          <w:szCs w:val="20"/>
+          <w:lang w:val="es-AR"/>
+        </w:rPr>
+      </w:pPr>
+    </w:p>
+    <w:p>
+      <w:pPr>
+        <w:pStyle w:val="Sinespaciado"/>
+        <w:rPr>
+          <w:rFonts w:ascii="Century Gothic" w:hAnsi="Century Gothic"/>
+          <w:sz w:val="20"/>
+          <w:szCs w:val="20"/>
+          <w:lang w:val="es-AR"/>
+        </w:rPr>
+      </w:pPr>
+      <w:r>
+        <w:rPr>
+          <w:rFonts w:ascii="Century Gothic" w:hAnsi="Century Gothic"/>
+          <w:sz w:val="20"/>
+          <w:szCs w:val="20"/>
+          <w:lang w:val="es-AR"/>
+        </w:rPr>
+        <w:t>Una vez aprobada el sistema generara en forma automática la factura según los datos de costo de servicio asignados a las tareas que componen la OS</w:t>
+      </w:r>
+      <w:r>
+        <w:rPr>
+          <w:rFonts w:ascii="Century Gothic" w:hAnsi="Century Gothic"/>
+          <w:sz w:val="20"/>
+          <w:szCs w:val="20"/>
+          <w:lang w:val="es-AR"/>
+        </w:rPr>
+        <w:t>, y la ubicara en la lista de facturas pendientes para que el usuario administrativo tome el control. En esta instancia el estado de la factura se denomina: Pendiente.</w:t>
+      </w:r>
+    </w:p>
+    <w:p>
+      <w:pPr>
+        <w:pStyle w:val="Sinespaciado"/>
+        <w:rPr>
+          <w:rFonts w:ascii="Century Gothic" w:hAnsi="Century Gothic"/>
+          <w:sz w:val="20"/>
+          <w:szCs w:val="20"/>
+          <w:lang w:val="es-AR"/>
+        </w:rPr>
+      </w:pPr>
+    </w:p>
+    <w:p>
+      <w:pPr>
+        <w:pStyle w:val="Sinespaciado"/>
+        <w:rPr>
+          <w:rFonts w:ascii="Century Gothic" w:hAnsi="Century Gothic"/>
+          <w:sz w:val="20"/>
+          <w:szCs w:val="20"/>
+          <w:lang w:val="es-AR"/>
+        </w:rPr>
+      </w:pPr>
+      <w:r>
+        <w:rPr>
+          <w:rFonts w:ascii="Century Gothic" w:hAnsi="Century Gothic"/>
+          <w:sz w:val="20"/>
+          <w:szCs w:val="20"/>
+          <w:lang w:val="es-AR"/>
+        </w:rPr>
+        <w:t>Luego al efectuarse el pago, el mismo cliente podrá informarla como pagada, con lo cual la factura entrara en el siguiente estado</w:t>
+      </w:r>
+      <w:proofErr w:type="gramStart"/>
+      <w:r>
+        <w:rPr>
+          <w:rFonts w:ascii="Century Gothic" w:hAnsi="Century Gothic"/>
+          <w:sz w:val="20"/>
+          <w:szCs w:val="20"/>
+          <w:lang w:val="es-AR"/>
+        </w:rPr>
+        <w:t>:  Informada</w:t>
+      </w:r>
+      <w:proofErr w:type="gramEnd"/>
+      <w:r>
+        <w:rPr>
+          <w:rFonts w:ascii="Century Gothic" w:hAnsi="Century Gothic"/>
+          <w:sz w:val="20"/>
+          <w:szCs w:val="20"/>
+          <w:lang w:val="es-AR"/>
+        </w:rPr>
+        <w:t>. El usuario administrativo podrá verificar dicha información cotejando con los pagos recibidos por el cliente. Si esta todo en orden, marcara esta factura como pagada, con lo cual la factura pasa al estado</w:t>
+      </w:r>
+      <w:proofErr w:type="gramStart"/>
+      <w:r>
+        <w:rPr>
+          <w:rFonts w:ascii="Century Gothic" w:hAnsi="Century Gothic"/>
+          <w:sz w:val="20"/>
+          <w:szCs w:val="20"/>
+          <w:lang w:val="es-AR"/>
+        </w:rPr>
+        <w:t>:  Pagada</w:t>
+      </w:r>
+      <w:proofErr w:type="gramEnd"/>
+      <w:r>
+        <w:rPr>
+          <w:rFonts w:ascii="Century Gothic" w:hAnsi="Century Gothic"/>
+          <w:sz w:val="20"/>
+          <w:szCs w:val="20"/>
+          <w:lang w:val="es-AR"/>
+        </w:rPr>
+        <w:t>.</w:t>
+      </w:r>
+    </w:p>
+    <w:p>
+      <w:pPr>
+        <w:pStyle w:val="Sinespaciado"/>
+        <w:rPr>
+          <w:rFonts w:ascii="Century Gothic" w:hAnsi="Century Gothic"/>
+          <w:sz w:val="20"/>
+          <w:szCs w:val="20"/>
+          <w:lang w:val="es-AR"/>
+        </w:rPr>
+      </w:pPr>
+    </w:p>
+    <w:p>
+      <w:pPr>
+        <w:pStyle w:val="Sinespaciado"/>
+        <w:rPr>
+          <w:rFonts w:ascii="Century Gothic" w:hAnsi="Century Gothic"/>
+          <w:sz w:val="20"/>
+          <w:szCs w:val="20"/>
+          <w:lang w:val="es-AR"/>
+        </w:rPr>
+      </w:pPr>
+      <w:r>
+        <w:rPr>
+          <w:rFonts w:ascii="Century Gothic" w:hAnsi="Century Gothic"/>
+          <w:sz w:val="20"/>
+          <w:szCs w:val="20"/>
+          <w:lang w:val="es-AR"/>
+        </w:rPr>
+        <w:t>Con respecto al stock, el sistema ira censando las cantidades, para avisar al usuario administrativo cuando se acerquen a las líneas de puntos de reposición o puntos alternativos que fije el usuario. También enviara el pedido  correspondiente al proveedor asignado como predeterminado para ese producto o insumo</w:t>
+      </w:r>
+      <w:r>
+        <w:rPr>
+          <w:rFonts w:ascii="Century Gothic" w:hAnsi="Century Gothic"/>
+          <w:sz w:val="20"/>
+          <w:szCs w:val="20"/>
+          <w:lang w:val="es-AR"/>
+        </w:rPr>
+        <w:t xml:space="preserve"> correspondiente</w:t>
+      </w:r>
+      <w:r>
+        <w:rPr>
+          <w:rFonts w:ascii="Century Gothic" w:hAnsi="Century Gothic"/>
+          <w:sz w:val="20"/>
+          <w:szCs w:val="20"/>
+          <w:lang w:val="es-AR"/>
+        </w:rPr>
+        <w:t>.</w:t>
+      </w:r>
+    </w:p>
+    <w:p>
+      <w:pPr>
+        <w:pStyle w:val="Sinespaciado"/>
+        <w:rPr>
+          <w:rFonts w:ascii="Century Gothic" w:hAnsi="Century Gothic"/>
           <w:lang w:val="es-AR"/>
         </w:rPr>
       </w:pPr>
@@ -368,8 +1573,709 @@
 </w:document>
 </file>
 
+<file path=word/numbering.xml><?xml version="1.0" encoding="utf-8"?>
+<w:numbering xmlns:ve="http://schemas.openxmlformats.org/markup-compatibility/2006" xmlns:o="urn:schemas-microsoft-com:office:office" xmlns:r="http://schemas.openxmlformats.org/officeDocument/2006/relationships" xmlns:m="http://schemas.openxmlformats.org/officeDocument/2006/math" xmlns:v="urn:schemas-microsoft-com:vml" xmlns:wp="http://schemas.openxmlformats.org/drawingml/2006/wordprocessingDrawing" xmlns:w10="urn:schemas-microsoft-com:office:word" xmlns:w="http://schemas.openxmlformats.org/wordprocessingml/2006/main" xmlns:wne="http://schemas.microsoft.com/office/word/2006/wordml">
+  <w:abstractNum w:abstractNumId="0">
+    <w:nsid w:val="14D01569"/>
+    <w:multiLevelType w:val="hybridMultilevel"/>
+    <w:tmpl w:val="499C7832"/>
+    <w:lvl w:ilvl="0" w:tplc="2C0A0009">
+      <w:start w:val="1"/>
+      <w:numFmt w:val="bullet"/>
+      <w:lvlText w:val=""/>
+      <w:lvlJc w:val="left"/>
+      <w:pPr>
+        <w:ind w:left="1440" w:hanging="360"/>
+      </w:pPr>
+      <w:rPr>
+        <w:rFonts w:ascii="Wingdings" w:hAnsi="Wingdings" w:hint="default"/>
+      </w:rPr>
+    </w:lvl>
+    <w:lvl w:ilvl="1" w:tplc="2C0A0003" w:tentative="1">
+      <w:start w:val="1"/>
+      <w:numFmt w:val="bullet"/>
+      <w:lvlText w:val="o"/>
+      <w:lvlJc w:val="left"/>
+      <w:pPr>
+        <w:ind w:left="2160" w:hanging="360"/>
+      </w:pPr>
+      <w:rPr>
+        <w:rFonts w:ascii="Courier New" w:hAnsi="Courier New" w:cs="Courier New" w:hint="default"/>
+      </w:rPr>
+    </w:lvl>
+    <w:lvl w:ilvl="2" w:tplc="2C0A0005" w:tentative="1">
+      <w:start w:val="1"/>
+      <w:numFmt w:val="bullet"/>
+      <w:lvlText w:val=""/>
+      <w:lvlJc w:val="left"/>
+      <w:pPr>
+        <w:ind w:left="2880" w:hanging="360"/>
+      </w:pPr>
+      <w:rPr>
+        <w:rFonts w:ascii="Wingdings" w:hAnsi="Wingdings" w:hint="default"/>
+      </w:rPr>
+    </w:lvl>
+    <w:lvl w:ilvl="3" w:tplc="2C0A0001" w:tentative="1">
+      <w:start w:val="1"/>
+      <w:numFmt w:val="bullet"/>
+      <w:lvlText w:val=""/>
+      <w:lvlJc w:val="left"/>
+      <w:pPr>
+        <w:ind w:left="3600" w:hanging="360"/>
+      </w:pPr>
+      <w:rPr>
+        <w:rFonts w:ascii="Symbol" w:hAnsi="Symbol" w:hint="default"/>
+      </w:rPr>
+    </w:lvl>
+    <w:lvl w:ilvl="4" w:tplc="2C0A0003" w:tentative="1">
+      <w:start w:val="1"/>
+      <w:numFmt w:val="bullet"/>
+      <w:lvlText w:val="o"/>
+      <w:lvlJc w:val="left"/>
+      <w:pPr>
+        <w:ind w:left="4320" w:hanging="360"/>
+      </w:pPr>
+      <w:rPr>
+        <w:rFonts w:ascii="Courier New" w:hAnsi="Courier New" w:cs="Courier New" w:hint="default"/>
+      </w:rPr>
+    </w:lvl>
+    <w:lvl w:ilvl="5" w:tplc="2C0A0005" w:tentative="1">
+      <w:start w:val="1"/>
+      <w:numFmt w:val="bullet"/>
+      <w:lvlText w:val=""/>
+      <w:lvlJc w:val="left"/>
+      <w:pPr>
+        <w:ind w:left="5040" w:hanging="360"/>
+      </w:pPr>
+      <w:rPr>
+        <w:rFonts w:ascii="Wingdings" w:hAnsi="Wingdings" w:hint="default"/>
+      </w:rPr>
+    </w:lvl>
+    <w:lvl w:ilvl="6" w:tplc="2C0A0001" w:tentative="1">
+      <w:start w:val="1"/>
+      <w:numFmt w:val="bullet"/>
+      <w:lvlText w:val=""/>
+      <w:lvlJc w:val="left"/>
+      <w:pPr>
+        <w:ind w:left="5760" w:hanging="360"/>
+      </w:pPr>
+      <w:rPr>
+        <w:rFonts w:ascii="Symbol" w:hAnsi="Symbol" w:hint="default"/>
+      </w:rPr>
+    </w:lvl>
+    <w:lvl w:ilvl="7" w:tplc="2C0A0003" w:tentative="1">
+      <w:start w:val="1"/>
+      <w:numFmt w:val="bullet"/>
+      <w:lvlText w:val="o"/>
+      <w:lvlJc w:val="left"/>
+      <w:pPr>
+        <w:ind w:left="6480" w:hanging="360"/>
+      </w:pPr>
+      <w:rPr>
+        <w:rFonts w:ascii="Courier New" w:hAnsi="Courier New" w:cs="Courier New" w:hint="default"/>
+      </w:rPr>
+    </w:lvl>
+    <w:lvl w:ilvl="8" w:tplc="2C0A0005" w:tentative="1">
+      <w:start w:val="1"/>
+      <w:numFmt w:val="bullet"/>
+      <w:lvlText w:val=""/>
+      <w:lvlJc w:val="left"/>
+      <w:pPr>
+        <w:ind w:left="7200" w:hanging="360"/>
+      </w:pPr>
+      <w:rPr>
+        <w:rFonts w:ascii="Wingdings" w:hAnsi="Wingdings" w:hint="default"/>
+      </w:rPr>
+    </w:lvl>
+  </w:abstractNum>
+  <w:abstractNum w:abstractNumId="1">
+    <w:nsid w:val="30125963"/>
+    <w:multiLevelType w:val="hybridMultilevel"/>
+    <w:tmpl w:val="CB900626"/>
+    <w:lvl w:ilvl="0" w:tplc="2C0A000B">
+      <w:start w:val="1"/>
+      <w:numFmt w:val="bullet"/>
+      <w:lvlText w:val=""/>
+      <w:lvlJc w:val="left"/>
+      <w:pPr>
+        <w:ind w:left="720" w:hanging="360"/>
+      </w:pPr>
+      <w:rPr>
+        <w:rFonts w:ascii="Wingdings" w:hAnsi="Wingdings" w:hint="default"/>
+      </w:rPr>
+    </w:lvl>
+    <w:lvl w:ilvl="1" w:tplc="2C0A0003" w:tentative="1">
+      <w:start w:val="1"/>
+      <w:numFmt w:val="bullet"/>
+      <w:lvlText w:val="o"/>
+      <w:lvlJc w:val="left"/>
+      <w:pPr>
+        <w:ind w:left="1440" w:hanging="360"/>
+      </w:pPr>
+      <w:rPr>
+        <w:rFonts w:ascii="Courier New" w:hAnsi="Courier New" w:cs="Courier New" w:hint="default"/>
+      </w:rPr>
+    </w:lvl>
+    <w:lvl w:ilvl="2" w:tplc="2C0A0005" w:tentative="1">
+      <w:start w:val="1"/>
+      <w:numFmt w:val="bullet"/>
+      <w:lvlText w:val=""/>
+      <w:lvlJc w:val="left"/>
+      <w:pPr>
+        <w:ind w:left="2160" w:hanging="360"/>
+      </w:pPr>
+      <w:rPr>
+        <w:rFonts w:ascii="Wingdings" w:hAnsi="Wingdings" w:hint="default"/>
+      </w:rPr>
+    </w:lvl>
+    <w:lvl w:ilvl="3" w:tplc="2C0A0001" w:tentative="1">
+      <w:start w:val="1"/>
+      <w:numFmt w:val="bullet"/>
+      <w:lvlText w:val=""/>
+      <w:lvlJc w:val="left"/>
+      <w:pPr>
+        <w:ind w:left="2880" w:hanging="360"/>
+      </w:pPr>
+      <w:rPr>
+        <w:rFonts w:ascii="Symbol" w:hAnsi="Symbol" w:hint="default"/>
+      </w:rPr>
+    </w:lvl>
+    <w:lvl w:ilvl="4" w:tplc="2C0A0003" w:tentative="1">
+      <w:start w:val="1"/>
+      <w:numFmt w:val="bullet"/>
+      <w:lvlText w:val="o"/>
+      <w:lvlJc w:val="left"/>
+      <w:pPr>
+        <w:ind w:left="3600" w:hanging="360"/>
+      </w:pPr>
+      <w:rPr>
+        <w:rFonts w:ascii="Courier New" w:hAnsi="Courier New" w:cs="Courier New" w:hint="default"/>
+      </w:rPr>
+    </w:lvl>
+    <w:lvl w:ilvl="5" w:tplc="2C0A0005" w:tentative="1">
+      <w:start w:val="1"/>
+      <w:numFmt w:val="bullet"/>
+      <w:lvlText w:val=""/>
+      <w:lvlJc w:val="left"/>
+      <w:pPr>
+        <w:ind w:left="4320" w:hanging="360"/>
+      </w:pPr>
+      <w:rPr>
+        <w:rFonts w:ascii="Wingdings" w:hAnsi="Wingdings" w:hint="default"/>
+      </w:rPr>
+    </w:lvl>
+    <w:lvl w:ilvl="6" w:tplc="2C0A0001" w:tentative="1">
+      <w:start w:val="1"/>
+      <w:numFmt w:val="bullet"/>
+      <w:lvlText w:val=""/>
+      <w:lvlJc w:val="left"/>
+      <w:pPr>
+        <w:ind w:left="5040" w:hanging="360"/>
+      </w:pPr>
+      <w:rPr>
+        <w:rFonts w:ascii="Symbol" w:hAnsi="Symbol" w:hint="default"/>
+      </w:rPr>
+    </w:lvl>
+    <w:lvl w:ilvl="7" w:tplc="2C0A0003" w:tentative="1">
+      <w:start w:val="1"/>
+      <w:numFmt w:val="bullet"/>
+      <w:lvlText w:val="o"/>
+      <w:lvlJc w:val="left"/>
+      <w:pPr>
+        <w:ind w:left="5760" w:hanging="360"/>
+      </w:pPr>
+      <w:rPr>
+        <w:rFonts w:ascii="Courier New" w:hAnsi="Courier New" w:cs="Courier New" w:hint="default"/>
+      </w:rPr>
+    </w:lvl>
+    <w:lvl w:ilvl="8" w:tplc="2C0A0005" w:tentative="1">
+      <w:start w:val="1"/>
+      <w:numFmt w:val="bullet"/>
+      <w:lvlText w:val=""/>
+      <w:lvlJc w:val="left"/>
+      <w:pPr>
+        <w:ind w:left="6480" w:hanging="360"/>
+      </w:pPr>
+      <w:rPr>
+        <w:rFonts w:ascii="Wingdings" w:hAnsi="Wingdings" w:hint="default"/>
+      </w:rPr>
+    </w:lvl>
+  </w:abstractNum>
+  <w:abstractNum w:abstractNumId="2">
+    <w:nsid w:val="3AEE03B9"/>
+    <w:multiLevelType w:val="hybridMultilevel"/>
+    <w:tmpl w:val="DA522210"/>
+    <w:lvl w:ilvl="0" w:tplc="2C0A0009">
+      <w:start w:val="1"/>
+      <w:numFmt w:val="bullet"/>
+      <w:lvlText w:val=""/>
+      <w:lvlJc w:val="left"/>
+      <w:pPr>
+        <w:ind w:left="720" w:hanging="360"/>
+      </w:pPr>
+      <w:rPr>
+        <w:rFonts w:ascii="Wingdings" w:hAnsi="Wingdings" w:hint="default"/>
+      </w:rPr>
+    </w:lvl>
+    <w:lvl w:ilvl="1" w:tplc="2C0A0003" w:tentative="1">
+      <w:start w:val="1"/>
+      <w:numFmt w:val="bullet"/>
+      <w:lvlText w:val="o"/>
+      <w:lvlJc w:val="left"/>
+      <w:pPr>
+        <w:ind w:left="1440" w:hanging="360"/>
+      </w:pPr>
+      <w:rPr>
+        <w:rFonts w:ascii="Courier New" w:hAnsi="Courier New" w:cs="Courier New" w:hint="default"/>
+      </w:rPr>
+    </w:lvl>
+    <w:lvl w:ilvl="2" w:tplc="2C0A0005" w:tentative="1">
+      <w:start w:val="1"/>
+      <w:numFmt w:val="bullet"/>
+      <w:lvlText w:val=""/>
+      <w:lvlJc w:val="left"/>
+      <w:pPr>
+        <w:ind w:left="2160" w:hanging="360"/>
+      </w:pPr>
+      <w:rPr>
+        <w:rFonts w:ascii="Wingdings" w:hAnsi="Wingdings" w:hint="default"/>
+      </w:rPr>
+    </w:lvl>
+    <w:lvl w:ilvl="3" w:tplc="2C0A0001" w:tentative="1">
+      <w:start w:val="1"/>
+      <w:numFmt w:val="bullet"/>
+      <w:lvlText w:val=""/>
+      <w:lvlJc w:val="left"/>
+      <w:pPr>
+        <w:ind w:left="2880" w:hanging="360"/>
+      </w:pPr>
+      <w:rPr>
+        <w:rFonts w:ascii="Symbol" w:hAnsi="Symbol" w:hint="default"/>
+      </w:rPr>
+    </w:lvl>
+    <w:lvl w:ilvl="4" w:tplc="2C0A0003" w:tentative="1">
+      <w:start w:val="1"/>
+      <w:numFmt w:val="bullet"/>
+      <w:lvlText w:val="o"/>
+      <w:lvlJc w:val="left"/>
+      <w:pPr>
+        <w:ind w:left="3600" w:hanging="360"/>
+      </w:pPr>
+      <w:rPr>
+        <w:rFonts w:ascii="Courier New" w:hAnsi="Courier New" w:cs="Courier New" w:hint="default"/>
+      </w:rPr>
+    </w:lvl>
+    <w:lvl w:ilvl="5" w:tplc="2C0A0005" w:tentative="1">
+      <w:start w:val="1"/>
+      <w:numFmt w:val="bullet"/>
+      <w:lvlText w:val=""/>
+      <w:lvlJc w:val="left"/>
+      <w:pPr>
+        <w:ind w:left="4320" w:hanging="360"/>
+      </w:pPr>
+      <w:rPr>
+        <w:rFonts w:ascii="Wingdings" w:hAnsi="Wingdings" w:hint="default"/>
+      </w:rPr>
+    </w:lvl>
+    <w:lvl w:ilvl="6" w:tplc="2C0A0001" w:tentative="1">
+      <w:start w:val="1"/>
+      <w:numFmt w:val="bullet"/>
+      <w:lvlText w:val=""/>
+      <w:lvlJc w:val="left"/>
+      <w:pPr>
+        <w:ind w:left="5040" w:hanging="360"/>
+      </w:pPr>
+      <w:rPr>
+        <w:rFonts w:ascii="Symbol" w:hAnsi="Symbol" w:hint="default"/>
+      </w:rPr>
+    </w:lvl>
+    <w:lvl w:ilvl="7" w:tplc="2C0A0003" w:tentative="1">
+      <w:start w:val="1"/>
+      <w:numFmt w:val="bullet"/>
+      <w:lvlText w:val="o"/>
+      <w:lvlJc w:val="left"/>
+      <w:pPr>
+        <w:ind w:left="5760" w:hanging="360"/>
+      </w:pPr>
+      <w:rPr>
+        <w:rFonts w:ascii="Courier New" w:hAnsi="Courier New" w:cs="Courier New" w:hint="default"/>
+      </w:rPr>
+    </w:lvl>
+    <w:lvl w:ilvl="8" w:tplc="2C0A0005" w:tentative="1">
+      <w:start w:val="1"/>
+      <w:numFmt w:val="bullet"/>
+      <w:lvlText w:val=""/>
+      <w:lvlJc w:val="left"/>
+      <w:pPr>
+        <w:ind w:left="6480" w:hanging="360"/>
+      </w:pPr>
+      <w:rPr>
+        <w:rFonts w:ascii="Wingdings" w:hAnsi="Wingdings" w:hint="default"/>
+      </w:rPr>
+    </w:lvl>
+  </w:abstractNum>
+  <w:abstractNum w:abstractNumId="3">
+    <w:nsid w:val="403F64B3"/>
+    <w:multiLevelType w:val="hybridMultilevel"/>
+    <w:tmpl w:val="FA96E1AA"/>
+    <w:lvl w:ilvl="0" w:tplc="2C0A0009">
+      <w:start w:val="1"/>
+      <w:numFmt w:val="bullet"/>
+      <w:lvlText w:val=""/>
+      <w:lvlJc w:val="left"/>
+      <w:pPr>
+        <w:ind w:left="720" w:hanging="360"/>
+      </w:pPr>
+      <w:rPr>
+        <w:rFonts w:ascii="Wingdings" w:hAnsi="Wingdings" w:hint="default"/>
+      </w:rPr>
+    </w:lvl>
+    <w:lvl w:ilvl="1" w:tplc="2C0A0003" w:tentative="1">
+      <w:start w:val="1"/>
+      <w:numFmt w:val="bullet"/>
+      <w:lvlText w:val="o"/>
+      <w:lvlJc w:val="left"/>
+      <w:pPr>
+        <w:ind w:left="1440" w:hanging="360"/>
+      </w:pPr>
+      <w:rPr>
+        <w:rFonts w:ascii="Courier New" w:hAnsi="Courier New" w:cs="Courier New" w:hint="default"/>
+      </w:rPr>
+    </w:lvl>
+    <w:lvl w:ilvl="2" w:tplc="2C0A0005" w:tentative="1">
+      <w:start w:val="1"/>
+      <w:numFmt w:val="bullet"/>
+      <w:lvlText w:val=""/>
+      <w:lvlJc w:val="left"/>
+      <w:pPr>
+        <w:ind w:left="2160" w:hanging="360"/>
+      </w:pPr>
+      <w:rPr>
+        <w:rFonts w:ascii="Wingdings" w:hAnsi="Wingdings" w:hint="default"/>
+      </w:rPr>
+    </w:lvl>
+    <w:lvl w:ilvl="3" w:tplc="2C0A0001" w:tentative="1">
+      <w:start w:val="1"/>
+      <w:numFmt w:val="bullet"/>
+      <w:lvlText w:val=""/>
+      <w:lvlJc w:val="left"/>
+      <w:pPr>
+        <w:ind w:left="2880" w:hanging="360"/>
+      </w:pPr>
+      <w:rPr>
+        <w:rFonts w:ascii="Symbol" w:hAnsi="Symbol" w:hint="default"/>
+      </w:rPr>
+    </w:lvl>
+    <w:lvl w:ilvl="4" w:tplc="2C0A0003" w:tentative="1">
+      <w:start w:val="1"/>
+      <w:numFmt w:val="bullet"/>
+      <w:lvlText w:val="o"/>
+      <w:lvlJc w:val="left"/>
+      <w:pPr>
+        <w:ind w:left="3600" w:hanging="360"/>
+      </w:pPr>
+      <w:rPr>
+        <w:rFonts w:ascii="Courier New" w:hAnsi="Courier New" w:cs="Courier New" w:hint="default"/>
+      </w:rPr>
+    </w:lvl>
+    <w:lvl w:ilvl="5" w:tplc="2C0A0005" w:tentative="1">
+      <w:start w:val="1"/>
+      <w:numFmt w:val="bullet"/>
+      <w:lvlText w:val=""/>
+      <w:lvlJc w:val="left"/>
+      <w:pPr>
+        <w:ind w:left="4320" w:hanging="360"/>
+      </w:pPr>
+      <w:rPr>
+        <w:rFonts w:ascii="Wingdings" w:hAnsi="Wingdings" w:hint="default"/>
+      </w:rPr>
+    </w:lvl>
+    <w:lvl w:ilvl="6" w:tplc="2C0A0001" w:tentative="1">
+      <w:start w:val="1"/>
+      <w:numFmt w:val="bullet"/>
+      <w:lvlText w:val=""/>
+      <w:lvlJc w:val="left"/>
+      <w:pPr>
+        <w:ind w:left="5040" w:hanging="360"/>
+      </w:pPr>
+      <w:rPr>
+        <w:rFonts w:ascii="Symbol" w:hAnsi="Symbol" w:hint="default"/>
+      </w:rPr>
+    </w:lvl>
+    <w:lvl w:ilvl="7" w:tplc="2C0A0003" w:tentative="1">
+      <w:start w:val="1"/>
+      <w:numFmt w:val="bullet"/>
+      <w:lvlText w:val="o"/>
+      <w:lvlJc w:val="left"/>
+      <w:pPr>
+        <w:ind w:left="5760" w:hanging="360"/>
+      </w:pPr>
+      <w:rPr>
+        <w:rFonts w:ascii="Courier New" w:hAnsi="Courier New" w:cs="Courier New" w:hint="default"/>
+      </w:rPr>
+    </w:lvl>
+    <w:lvl w:ilvl="8" w:tplc="2C0A0005" w:tentative="1">
+      <w:start w:val="1"/>
+      <w:numFmt w:val="bullet"/>
+      <w:lvlText w:val=""/>
+      <w:lvlJc w:val="left"/>
+      <w:pPr>
+        <w:ind w:left="6480" w:hanging="360"/>
+      </w:pPr>
+      <w:rPr>
+        <w:rFonts w:ascii="Wingdings" w:hAnsi="Wingdings" w:hint="default"/>
+      </w:rPr>
+    </w:lvl>
+  </w:abstractNum>
+  <w:abstractNum w:abstractNumId="4">
+    <w:nsid w:val="43097229"/>
+    <w:multiLevelType w:val="hybridMultilevel"/>
+    <w:tmpl w:val="D75A3DBC"/>
+    <w:lvl w:ilvl="0" w:tplc="2C0A0009">
+      <w:start w:val="1"/>
+      <w:numFmt w:val="bullet"/>
+      <w:lvlText w:val=""/>
+      <w:lvlJc w:val="left"/>
+      <w:pPr>
+        <w:ind w:left="1440" w:hanging="360"/>
+      </w:pPr>
+      <w:rPr>
+        <w:rFonts w:ascii="Wingdings" w:hAnsi="Wingdings" w:hint="default"/>
+      </w:rPr>
+    </w:lvl>
+    <w:lvl w:ilvl="1" w:tplc="2C0A0003" w:tentative="1">
+      <w:start w:val="1"/>
+      <w:numFmt w:val="bullet"/>
+      <w:lvlText w:val="o"/>
+      <w:lvlJc w:val="left"/>
+      <w:pPr>
+        <w:ind w:left="2160" w:hanging="360"/>
+      </w:pPr>
+      <w:rPr>
+        <w:rFonts w:ascii="Courier New" w:hAnsi="Courier New" w:cs="Courier New" w:hint="default"/>
+      </w:rPr>
+    </w:lvl>
+    <w:lvl w:ilvl="2" w:tplc="2C0A0005" w:tentative="1">
+      <w:start w:val="1"/>
+      <w:numFmt w:val="bullet"/>
+      <w:lvlText w:val=""/>
+      <w:lvlJc w:val="left"/>
+      <w:pPr>
+        <w:ind w:left="2880" w:hanging="360"/>
+      </w:pPr>
+      <w:rPr>
+        <w:rFonts w:ascii="Wingdings" w:hAnsi="Wingdings" w:hint="default"/>
+      </w:rPr>
+    </w:lvl>
+    <w:lvl w:ilvl="3" w:tplc="2C0A0001" w:tentative="1">
+      <w:start w:val="1"/>
+      <w:numFmt w:val="bullet"/>
+      <w:lvlText w:val=""/>
+      <w:lvlJc w:val="left"/>
+      <w:pPr>
+        <w:ind w:left="3600" w:hanging="360"/>
+      </w:pPr>
+      <w:rPr>
+        <w:rFonts w:ascii="Symbol" w:hAnsi="Symbol" w:hint="default"/>
+      </w:rPr>
+    </w:lvl>
+    <w:lvl w:ilvl="4" w:tplc="2C0A0003" w:tentative="1">
+      <w:start w:val="1"/>
+      <w:numFmt w:val="bullet"/>
+      <w:lvlText w:val="o"/>
+      <w:lvlJc w:val="left"/>
+      <w:pPr>
+        <w:ind w:left="4320" w:hanging="360"/>
+      </w:pPr>
+      <w:rPr>
+        <w:rFonts w:ascii="Courier New" w:hAnsi="Courier New" w:cs="Courier New" w:hint="default"/>
+      </w:rPr>
+    </w:lvl>
+    <w:lvl w:ilvl="5" w:tplc="2C0A0005" w:tentative="1">
+      <w:start w:val="1"/>
+      <w:numFmt w:val="bullet"/>
+      <w:lvlText w:val=""/>
+      <w:lvlJc w:val="left"/>
+      <w:pPr>
+        <w:ind w:left="5040" w:hanging="360"/>
+      </w:pPr>
+      <w:rPr>
+        <w:rFonts w:ascii="Wingdings" w:hAnsi="Wingdings" w:hint="default"/>
+      </w:rPr>
+    </w:lvl>
+    <w:lvl w:ilvl="6" w:tplc="2C0A0001" w:tentative="1">
+      <w:start w:val="1"/>
+      <w:numFmt w:val="bullet"/>
+      <w:lvlText w:val=""/>
+      <w:lvlJc w:val="left"/>
+      <w:pPr>
+        <w:ind w:left="5760" w:hanging="360"/>
+      </w:pPr>
+      <w:rPr>
+        <w:rFonts w:ascii="Symbol" w:hAnsi="Symbol" w:hint="default"/>
+      </w:rPr>
+    </w:lvl>
+    <w:lvl w:ilvl="7" w:tplc="2C0A0003" w:tentative="1">
+      <w:start w:val="1"/>
+      <w:numFmt w:val="bullet"/>
+      <w:lvlText w:val="o"/>
+      <w:lvlJc w:val="left"/>
+      <w:pPr>
+        <w:ind w:left="6480" w:hanging="360"/>
+      </w:pPr>
+      <w:rPr>
+        <w:rFonts w:ascii="Courier New" w:hAnsi="Courier New" w:cs="Courier New" w:hint="default"/>
+      </w:rPr>
+    </w:lvl>
+    <w:lvl w:ilvl="8" w:tplc="2C0A0005" w:tentative="1">
+      <w:start w:val="1"/>
+      <w:numFmt w:val="bullet"/>
+      <w:lvlText w:val=""/>
+      <w:lvlJc w:val="left"/>
+      <w:pPr>
+        <w:ind w:left="7200" w:hanging="360"/>
+      </w:pPr>
+      <w:rPr>
+        <w:rFonts w:ascii="Wingdings" w:hAnsi="Wingdings" w:hint="default"/>
+      </w:rPr>
+    </w:lvl>
+  </w:abstractNum>
+  <w:abstractNum w:abstractNumId="5">
+    <w:nsid w:val="434F6351"/>
+    <w:multiLevelType w:val="hybridMultilevel"/>
+    <w:tmpl w:val="EA5671E2"/>
+    <w:lvl w:ilvl="0" w:tplc="2C0A0001">
+      <w:start w:val="1"/>
+      <w:numFmt w:val="bullet"/>
+      <w:lvlText w:val=""/>
+      <w:lvlJc w:val="left"/>
+      <w:pPr>
+        <w:ind w:left="720" w:hanging="360"/>
+      </w:pPr>
+      <w:rPr>
+        <w:rFonts w:ascii="Symbol" w:hAnsi="Symbol" w:hint="default"/>
+      </w:rPr>
+    </w:lvl>
+    <w:lvl w:ilvl="1" w:tplc="2C0A0003" w:tentative="1">
+      <w:start w:val="1"/>
+      <w:numFmt w:val="bullet"/>
+      <w:lvlText w:val="o"/>
+      <w:lvlJc w:val="left"/>
+      <w:pPr>
+        <w:ind w:left="1440" w:hanging="360"/>
+      </w:pPr>
+      <w:rPr>
+        <w:rFonts w:ascii="Courier New" w:hAnsi="Courier New" w:cs="Courier New" w:hint="default"/>
+      </w:rPr>
+    </w:lvl>
+    <w:lvl w:ilvl="2" w:tplc="2C0A0005" w:tentative="1">
+      <w:start w:val="1"/>
+      <w:numFmt w:val="bullet"/>
+      <w:lvlText w:val=""/>
+      <w:lvlJc w:val="left"/>
+      <w:pPr>
+        <w:ind w:left="2160" w:hanging="360"/>
+      </w:pPr>
+      <w:rPr>
+        <w:rFonts w:ascii="Wingdings" w:hAnsi="Wingdings" w:hint="default"/>
+      </w:rPr>
+    </w:lvl>
+    <w:lvl w:ilvl="3" w:tplc="2C0A0001" w:tentative="1">
+      <w:start w:val="1"/>
+      <w:numFmt w:val="bullet"/>
+      <w:lvlText w:val=""/>
+      <w:lvlJc w:val="left"/>
+      <w:pPr>
+        <w:ind w:left="2880" w:hanging="360"/>
+      </w:pPr>
+      <w:rPr>
+        <w:rFonts w:ascii="Symbol" w:hAnsi="Symbol" w:hint="default"/>
+      </w:rPr>
+    </w:lvl>
+    <w:lvl w:ilvl="4" w:tplc="2C0A0003" w:tentative="1">
+      <w:start w:val="1"/>
+      <w:numFmt w:val="bullet"/>
+      <w:lvlText w:val="o"/>
+      <w:lvlJc w:val="left"/>
+      <w:pPr>
+        <w:ind w:left="3600" w:hanging="360"/>
+      </w:pPr>
+      <w:rPr>
+        <w:rFonts w:ascii="Courier New" w:hAnsi="Courier New" w:cs="Courier New" w:hint="default"/>
+      </w:rPr>
+    </w:lvl>
+    <w:lvl w:ilvl="5" w:tplc="2C0A0005" w:tentative="1">
+      <w:start w:val="1"/>
+      <w:numFmt w:val="bullet"/>
+      <w:lvlText w:val=""/>
+      <w:lvlJc w:val="left"/>
+      <w:pPr>
+        <w:ind w:left="4320" w:hanging="360"/>
+      </w:pPr>
+      <w:rPr>
+        <w:rFonts w:ascii="Wingdings" w:hAnsi="Wingdings" w:hint="default"/>
+      </w:rPr>
+    </w:lvl>
+    <w:lvl w:ilvl="6" w:tplc="2C0A0001" w:tentative="1">
+      <w:start w:val="1"/>
+      <w:numFmt w:val="bullet"/>
+      <w:lvlText w:val=""/>
+      <w:lvlJc w:val="left"/>
+      <w:pPr>
+        <w:ind w:left="5040" w:hanging="360"/>
+      </w:pPr>
+      <w:rPr>
+        <w:rFonts w:ascii="Symbol" w:hAnsi="Symbol" w:hint="default"/>
+      </w:rPr>
+    </w:lvl>
+    <w:lvl w:ilvl="7" w:tplc="2C0A0003" w:tentative="1">
+      <w:start w:val="1"/>
+      <w:numFmt w:val="bullet"/>
+      <w:lvlText w:val="o"/>
+      <w:lvlJc w:val="left"/>
+      <w:pPr>
+        <w:ind w:left="5760" w:hanging="360"/>
+      </w:pPr>
+      <w:rPr>
+        <w:rFonts w:ascii="Courier New" w:hAnsi="Courier New" w:cs="Courier New" w:hint="default"/>
+      </w:rPr>
+    </w:lvl>
+    <w:lvl w:ilvl="8" w:tplc="2C0A0005" w:tentative="1">
+      <w:start w:val="1"/>
+      <w:numFmt w:val="bullet"/>
+      <w:lvlText w:val=""/>
+      <w:lvlJc w:val="left"/>
+      <w:pPr>
+        <w:ind w:left="6480" w:hanging="360"/>
+      </w:pPr>
+      <w:rPr>
+        <w:rFonts w:ascii="Wingdings" w:hAnsi="Wingdings" w:hint="default"/>
+      </w:rPr>
+    </w:lvl>
+  </w:abstractNum>
+  <w:num w:numId="1">
+    <w:abstractNumId w:val="5"/>
+  </w:num>
+  <w:num w:numId="2">
+    <w:abstractNumId w:val="1"/>
+  </w:num>
+  <w:num w:numId="3">
+    <w:abstractNumId w:val="3"/>
+  </w:num>
+  <w:num w:numId="4">
+    <w:abstractNumId w:val="4"/>
+  </w:num>
+  <w:num w:numId="5">
+    <w:abstractNumId w:val="0"/>
+  </w:num>
+  <w:num w:numId="6">
+    <w:abstractNumId w:val="2"/>
+  </w:num>
+</w:numbering>
+</file>
+
 <file path=word/styles.xml><?xml version="1.0" encoding="utf-8"?>
-<w:styles xmlns:mc="http://schemas.openxmlformats.org/markup-compatibility/2006" xmlns:r="http://schemas.openxmlformats.org/officeDocument/2006/relationships" xmlns:w="http://schemas.openxmlformats.org/wordprocessingml/2006/main" xmlns:w14="http://schemas.microsoft.com/office/word/2010/wordml" mc:Ignorable="w14">
+<w:styles xmlns:r="http://schemas.openxmlformats.org/officeDocument/2006/relationships" xmlns:w="http://schemas.openxmlformats.org/wordprocessingml/2006/main">
   <w:docDefaults>
     <w:rPrDefault>
       <w:rPr>
@@ -529,17 +2435,18 @@
     <w:qFormat/>
     <w:rsid w:val="002D7BE8"/>
   </w:style>
-  <w:style w:type="character" w:default="1" w:styleId="DefaultParagraphFont">
+  <w:style w:type="character" w:default="1" w:styleId="Fuentedeprrafopredeter">
     <w:name w:val="Default Paragraph Font"/>
     <w:uiPriority w:val="1"/>
     <w:semiHidden/>
     <w:unhideWhenUsed/>
   </w:style>
-  <w:style w:type="table" w:default="1" w:styleId="TableNormal">
+  <w:style w:type="table" w:default="1" w:styleId="Tablanormal">
     <w:name w:val="Normal Table"/>
     <w:uiPriority w:val="99"/>
     <w:semiHidden/>
     <w:unhideWhenUsed/>
+    <w:qFormat/>
     <w:tblPr>
       <w:tblInd w:w="0" w:type="dxa"/>
       <w:tblCellMar>
@@ -550,13 +2457,13 @@
       </w:tblCellMar>
     </w:tblPr>
   </w:style>
-  <w:style w:type="numbering" w:default="1" w:styleId="NoList">
+  <w:style w:type="numbering" w:default="1" w:styleId="Sinlista">
     <w:name w:val="No List"/>
     <w:uiPriority w:val="99"/>
     <w:semiHidden/>
     <w:unhideWhenUsed/>
   </w:style>
-  <w:style w:type="paragraph" w:styleId="NoSpacing">
+  <w:style w:type="paragraph" w:styleId="Sinespaciado">
     <w:name w:val="No Spacing"/>
     <w:uiPriority w:val="1"/>
     <w:qFormat/>

</xml_diff>